<commit_message>
Update the mayodocx template for 2025 (new logo and updated copyright year)
</commit_message>
<xml_diff>
--- a/inst/resources/templates/template.docx
+++ b/inst/resources/templates/template.docx
@@ -1,6 +1,6 @@
 
 <file path=word/document.xml><?xml version="1.0" encoding="utf-8"?>
-<w:document xmlns:wpc="http://schemas.microsoft.com/office/word/2010/wordprocessingCanvas" xmlns:cx="http://schemas.microsoft.com/office/drawing/2014/chartex" xmlns:cx1="http://schemas.microsoft.com/office/drawing/2015/9/8/chartex" xmlns:cx2="http://schemas.microsoft.com/office/drawing/2015/10/21/chartex" xmlns:cx3="http://schemas.microsoft.com/office/drawing/2016/5/9/chartex" xmlns:cx4="http://schemas.microsoft.com/office/drawing/2016/5/10/chartex" xmlns:cx5="http://schemas.microsoft.com/office/drawing/2016/5/11/chartex" xmlns:cx6="http://schemas.microsoft.com/office/drawing/2016/5/12/chartex" xmlns:cx7="http://schemas.microsoft.com/office/drawing/2016/5/13/chartex" xmlns:cx8="http://schemas.microsoft.com/office/drawing/2016/5/14/chartex" xmlns:mc="http://schemas.openxmlformats.org/markup-compatibility/2006" xmlns:aink="http://schemas.microsoft.com/office/drawing/2016/ink" xmlns:am3d="http://schemas.microsoft.com/office/drawing/2017/model3d" xmlns:o="urn:schemas-microsoft-com:office:office" xmlns:r="http://schemas.openxmlformats.org/officeDocument/2006/relationships" xmlns:m="http://schemas.openxmlformats.org/officeDocument/2006/math" xmlns:v="urn:schemas-microsoft-com:vml" xmlns:wp14="http://schemas.microsoft.com/office/word/2010/wordprocessingDrawing" xmlns:wp="http://schemas.openxmlformats.org/drawingml/2006/wordprocessingDrawing" xmlns:w10="urn:schemas-microsoft-com:office:word" xmlns:w="http://schemas.openxmlformats.org/wordprocessingml/2006/main" xmlns:w14="http://schemas.microsoft.com/office/word/2010/wordml" xmlns:w15="http://schemas.microsoft.com/office/word/2012/wordml" xmlns:w16cex="http://schemas.microsoft.com/office/word/2018/wordml/cex" xmlns:w16cid="http://schemas.microsoft.com/office/word/2016/wordml/cid" xmlns:w16="http://schemas.microsoft.com/office/word/2018/wordml" xmlns:w16se="http://schemas.microsoft.com/office/word/2015/wordml/symex" xmlns:wpg="http://schemas.microsoft.com/office/word/2010/wordprocessingGroup" xmlns:wpi="http://schemas.microsoft.com/office/word/2010/wordprocessingInk" xmlns:wne="http://schemas.microsoft.com/office/word/2006/wordml" xmlns:wps="http://schemas.microsoft.com/office/word/2010/wordprocessingShape" mc:Ignorable="w14 w15 w16se w16cid w16 w16cex wp14">
+<w:document xmlns:wpc="http://schemas.microsoft.com/office/word/2010/wordprocessingCanvas" xmlns:cx="http://schemas.microsoft.com/office/drawing/2014/chartex" xmlns:cx1="http://schemas.microsoft.com/office/drawing/2015/9/8/chartex" xmlns:cx2="http://schemas.microsoft.com/office/drawing/2015/10/21/chartex" xmlns:cx3="http://schemas.microsoft.com/office/drawing/2016/5/9/chartex" xmlns:cx4="http://schemas.microsoft.com/office/drawing/2016/5/10/chartex" xmlns:cx5="http://schemas.microsoft.com/office/drawing/2016/5/11/chartex" xmlns:cx6="http://schemas.microsoft.com/office/drawing/2016/5/12/chartex" xmlns:cx7="http://schemas.microsoft.com/office/drawing/2016/5/13/chartex" xmlns:cx8="http://schemas.microsoft.com/office/drawing/2016/5/14/chartex" xmlns:mc="http://schemas.openxmlformats.org/markup-compatibility/2006" xmlns:aink="http://schemas.microsoft.com/office/drawing/2016/ink" xmlns:am3d="http://schemas.microsoft.com/office/drawing/2017/model3d" xmlns:o="urn:schemas-microsoft-com:office:office" xmlns:oel="http://schemas.microsoft.com/office/2019/extlst" xmlns:r="http://schemas.openxmlformats.org/officeDocument/2006/relationships" xmlns:m="http://schemas.openxmlformats.org/officeDocument/2006/math" xmlns:v="urn:schemas-microsoft-com:vml" xmlns:wp14="http://schemas.microsoft.com/office/word/2010/wordprocessingDrawing" xmlns:wp="http://schemas.openxmlformats.org/drawingml/2006/wordprocessingDrawing" xmlns:w10="urn:schemas-microsoft-com:office:word" xmlns:w="http://schemas.openxmlformats.org/wordprocessingml/2006/main" xmlns:w14="http://schemas.microsoft.com/office/word/2010/wordml" xmlns:w15="http://schemas.microsoft.com/office/word/2012/wordml" xmlns:w16cex="http://schemas.microsoft.com/office/word/2018/wordml/cex" xmlns:w16cid="http://schemas.microsoft.com/office/word/2016/wordml/cid" xmlns:w16="http://schemas.microsoft.com/office/word/2018/wordml" xmlns:w16du="http://schemas.microsoft.com/office/word/2023/wordml/word16du" xmlns:w16sdtdh="http://schemas.microsoft.com/office/word/2020/wordml/sdtdatahash" xmlns:w16sdtfl="http://schemas.microsoft.com/office/word/2024/wordml/sdtformatlock" xmlns:w16se="http://schemas.microsoft.com/office/word/2015/wordml/symex" xmlns:wpg="http://schemas.microsoft.com/office/word/2010/wordprocessingGroup" xmlns:wpi="http://schemas.microsoft.com/office/word/2010/wordprocessingInk" xmlns:wne="http://schemas.microsoft.com/office/word/2006/wordml" xmlns:wps="http://schemas.microsoft.com/office/word/2010/wordprocessingShape" mc:Ignorable="w14 w15 w16se w16cid w16 w16cex w16sdtdh w16sdtfl w16du wp14">
   <w:body>
     <w:p>
       <w:pPr>
@@ -112,47 +112,11 @@
       </w:r>
       <w:r>
         <w:tab/>
-      </w:r>
-      <w:proofErr w:type="spellStart"/>
-      <w:r>
         <w:t>N</w:t>
       </w:r>
       <w:r>
-        <w:t>onsedit</w:t>
-      </w:r>
-      <w:proofErr w:type="spellEnd"/>
-      <w:r>
-        <w:t xml:space="preserve"> </w:t>
-      </w:r>
-      <w:proofErr w:type="spellStart"/>
-      <w:r>
-        <w:t>idelitaque</w:t>
-      </w:r>
-      <w:proofErr w:type="spellEnd"/>
-      <w:r>
-        <w:t xml:space="preserve"> ne </w:t>
-      </w:r>
-      <w:proofErr w:type="spellStart"/>
-      <w:r>
-        <w:t>parunt</w:t>
-      </w:r>
-      <w:proofErr w:type="spellEnd"/>
-      <w:r>
-        <w:t xml:space="preserve"> </w:t>
-      </w:r>
-      <w:proofErr w:type="spellStart"/>
-      <w:r>
-        <w:t>officab</w:t>
-      </w:r>
-      <w:proofErr w:type="spellEnd"/>
-      <w:r>
-        <w:t xml:space="preserve"> </w:t>
-      </w:r>
-      <w:proofErr w:type="spellStart"/>
-      <w:r>
-        <w:t>oriteni</w:t>
-      </w:r>
-      <w:proofErr w:type="spellEnd"/>
+        <w:t>onsedit idelitaque ne parunt officab oriteni</w:t>
+      </w:r>
     </w:p>
     <w:p>
       <w:pPr>
@@ -166,45 +130,8 @@
         <w:t>O</w:t>
       </w:r>
       <w:r>
-        <w:t xml:space="preserve">d </w:t>
-      </w:r>
-      <w:proofErr w:type="spellStart"/>
-      <w:r>
-        <w:t>enem</w:t>
-      </w:r>
-      <w:proofErr w:type="spellEnd"/>
-      <w:r>
-        <w:t xml:space="preserve"> </w:t>
-      </w:r>
-      <w:proofErr w:type="spellStart"/>
-      <w:r>
-        <w:t>natur</w:t>
-      </w:r>
-      <w:proofErr w:type="spellEnd"/>
-      <w:r>
-        <w:t xml:space="preserve"> sum, </w:t>
-      </w:r>
-      <w:proofErr w:type="spellStart"/>
-      <w:r>
-        <w:t>samenditas</w:t>
-      </w:r>
-      <w:proofErr w:type="spellEnd"/>
-      <w:r>
-        <w:t xml:space="preserve"> </w:t>
-      </w:r>
-      <w:proofErr w:type="spellStart"/>
-      <w:r>
-        <w:t>idis</w:t>
-      </w:r>
-      <w:proofErr w:type="spellEnd"/>
-      <w:r>
-        <w:t xml:space="preserve"> </w:t>
-      </w:r>
-      <w:proofErr w:type="spellStart"/>
-      <w:r>
-        <w:t>nem</w:t>
-      </w:r>
-      <w:proofErr w:type="spellEnd"/>
+        <w:t>d enem natur sum, samenditas idis nem</w:t>
+      </w:r>
     </w:p>
     <w:p>
       <w:pPr>
@@ -230,29 +157,8 @@
       <w:r>
         <w:tab/>
       </w:r>
-      <w:proofErr w:type="spellStart"/>
-      <w:r>
-        <w:t>delitaque</w:t>
-      </w:r>
-      <w:proofErr w:type="spellEnd"/>
-      <w:r>
-        <w:t xml:space="preserve"> ne </w:t>
-      </w:r>
-      <w:proofErr w:type="spellStart"/>
-      <w:r>
-        <w:t>parunt</w:t>
-      </w:r>
-      <w:proofErr w:type="spellEnd"/>
-      <w:r>
-        <w:t xml:space="preserve"> </w:t>
-      </w:r>
-      <w:proofErr w:type="spellStart"/>
-      <w:r>
-        <w:t>officab</w:t>
-      </w:r>
-      <w:proofErr w:type="spellEnd"/>
-      <w:r>
-        <w:t xml:space="preserve"> </w:t>
+      <w:r>
+        <w:t xml:space="preserve">delitaque ne parunt officab </w:t>
       </w:r>
     </w:p>
     <w:p>
@@ -265,61 +171,8 @@
       <w:r>
         <w:tab/>
       </w:r>
-      <w:proofErr w:type="spellStart"/>
-      <w:r>
-        <w:t>oriteni</w:t>
-      </w:r>
-      <w:proofErr w:type="spellEnd"/>
-      <w:r>
-        <w:t xml:space="preserve"> </w:t>
-      </w:r>
-      <w:proofErr w:type="spellStart"/>
-      <w:r>
-        <w:t>ut</w:t>
-      </w:r>
-      <w:proofErr w:type="spellEnd"/>
-      <w:r>
-        <w:t xml:space="preserve"> </w:t>
-      </w:r>
-      <w:proofErr w:type="spellStart"/>
-      <w:r>
-        <w:t>volupta</w:t>
-      </w:r>
-      <w:proofErr w:type="spellEnd"/>
-      <w:r>
-        <w:t xml:space="preserve"> </w:t>
-      </w:r>
-      <w:proofErr w:type="spellStart"/>
-      <w:r>
-        <w:t>tibusam</w:t>
-      </w:r>
-      <w:proofErr w:type="spellEnd"/>
-      <w:r>
-        <w:t xml:space="preserve"> </w:t>
-      </w:r>
-      <w:proofErr w:type="spellStart"/>
-      <w:r>
-        <w:t>ea</w:t>
-      </w:r>
-      <w:proofErr w:type="spellEnd"/>
-      <w:r>
-        <w:t xml:space="preserve"> </w:t>
-      </w:r>
-      <w:proofErr w:type="spellStart"/>
-      <w:r>
-        <w:t>saestem</w:t>
-      </w:r>
-      <w:proofErr w:type="spellEnd"/>
-      <w:r>
-        <w:t xml:space="preserve"> </w:t>
-      </w:r>
-      <w:proofErr w:type="spellStart"/>
-      <w:r>
-        <w:t>porion</w:t>
-      </w:r>
-      <w:proofErr w:type="spellEnd"/>
-      <w:r>
-        <w:t xml:space="preserve"> </w:t>
+      <w:r>
+        <w:t xml:space="preserve">oriteni ut volupta tibusam ea saestem porion </w:t>
       </w:r>
     </w:p>
     <w:p>
@@ -332,51 +185,9 @@
       <w:r>
         <w:tab/>
       </w:r>
-      <w:proofErr w:type="spellStart"/>
-      <w:r>
-        <w:t>enem</w:t>
-      </w:r>
-      <w:proofErr w:type="spellEnd"/>
-      <w:r>
-        <w:t xml:space="preserve"> </w:t>
-      </w:r>
-      <w:proofErr w:type="spellStart"/>
-      <w:r>
-        <w:t>natur</w:t>
-      </w:r>
-      <w:proofErr w:type="spellEnd"/>
-      <w:r>
-        <w:t xml:space="preserve"> sum </w:t>
-      </w:r>
-      <w:proofErr w:type="spellStart"/>
-      <w:r>
-        <w:t>oribus</w:t>
-      </w:r>
-      <w:proofErr w:type="spellEnd"/>
-      <w:r>
-        <w:t xml:space="preserve"> </w:t>
-      </w:r>
-      <w:proofErr w:type="spellStart"/>
-      <w:r>
-        <w:t>samenditas</w:t>
-      </w:r>
-      <w:proofErr w:type="spellEnd"/>
-      <w:r>
-        <w:t xml:space="preserve"> </w:t>
-      </w:r>
-      <w:proofErr w:type="spellStart"/>
-      <w:r>
-        <w:t>idis</w:t>
-      </w:r>
-      <w:proofErr w:type="spellEnd"/>
-      <w:r>
-        <w:t xml:space="preserve"> </w:t>
-      </w:r>
-      <w:proofErr w:type="spellStart"/>
-      <w:r>
-        <w:t>nem</w:t>
-      </w:r>
-      <w:proofErr w:type="spellEnd"/>
+      <w:r>
+        <w:t>enem natur sum oribus samenditas idis nem</w:t>
+      </w:r>
     </w:p>
     <w:p>
       <w:pPr>
@@ -388,21 +199,8 @@
       <w:r>
         <w:tab/>
       </w:r>
-      <w:proofErr w:type="spellStart"/>
-      <w:r>
-        <w:t>Occus</w:t>
-      </w:r>
-      <w:proofErr w:type="spellEnd"/>
-      <w:r>
-        <w:t xml:space="preserve"> </w:t>
-      </w:r>
-      <w:proofErr w:type="spellStart"/>
-      <w:r>
-        <w:t>velecab</w:t>
-      </w:r>
-      <w:proofErr w:type="spellEnd"/>
-      <w:r>
-        <w:t xml:space="preserve"> expel int et </w:t>
+      <w:r>
+        <w:t xml:space="preserve">Occus velecab expel int et </w:t>
       </w:r>
     </w:p>
     <w:p>
@@ -429,29 +227,8 @@
       <w:r>
         <w:tab/>
       </w:r>
-      <w:proofErr w:type="spellStart"/>
-      <w:r>
-        <w:t>quiamus</w:t>
-      </w:r>
-      <w:proofErr w:type="spellEnd"/>
-      <w:r>
-        <w:t xml:space="preserve"> </w:t>
-      </w:r>
-      <w:proofErr w:type="spellStart"/>
-      <w:r>
-        <w:t>aeperro</w:t>
-      </w:r>
-      <w:proofErr w:type="spellEnd"/>
-      <w:r>
-        <w:t xml:space="preserve"> </w:t>
-      </w:r>
-      <w:proofErr w:type="spellStart"/>
-      <w:r>
-        <w:t>ea</w:t>
-      </w:r>
-      <w:proofErr w:type="spellEnd"/>
-      <w:r>
-        <w:t xml:space="preserve"> dem</w:t>
+      <w:r>
+        <w:t>quiamus aeperro ea dem</w:t>
       </w:r>
     </w:p>
     <w:p>
@@ -464,21 +241,8 @@
       <w:r>
         <w:tab/>
       </w:r>
-      <w:proofErr w:type="spellStart"/>
-      <w:r>
-        <w:t>nesequaspis</w:t>
-      </w:r>
-      <w:proofErr w:type="spellEnd"/>
-      <w:r>
-        <w:t xml:space="preserve"> </w:t>
-      </w:r>
-      <w:proofErr w:type="spellStart"/>
-      <w:r>
-        <w:t>apienit</w:t>
-      </w:r>
-      <w:proofErr w:type="spellEnd"/>
-      <w:r>
-        <w:t xml:space="preserve"> od</w:t>
+      <w:r>
+        <w:t>nesequaspis apienit od</w:t>
       </w:r>
     </w:p>
     <w:p>
@@ -505,13 +269,8 @@
       <w:r>
         <w:tab/>
       </w:r>
-      <w:proofErr w:type="spellStart"/>
-      <w:r>
-        <w:t>Alibea</w:t>
-      </w:r>
-      <w:proofErr w:type="spellEnd"/>
-      <w:r>
-        <w:t xml:space="preserve"> </w:t>
+      <w:r>
+        <w:t xml:space="preserve">Alibea </w:t>
       </w:r>
       <w:proofErr w:type="gramStart"/>
       <w:r>
@@ -519,29 +278,8 @@
       </w:r>
       <w:proofErr w:type="gramEnd"/>
       <w:r>
-        <w:t xml:space="preserve"> nit </w:t>
-      </w:r>
-      <w:proofErr w:type="spellStart"/>
-      <w:r>
-        <w:t>ea</w:t>
-      </w:r>
-      <w:proofErr w:type="spellEnd"/>
-      <w:r>
-        <w:t xml:space="preserve"> </w:t>
-      </w:r>
-      <w:proofErr w:type="spellStart"/>
-      <w:r>
-        <w:t>dolorestem</w:t>
-      </w:r>
-      <w:proofErr w:type="spellEnd"/>
-      <w:r>
-        <w:t xml:space="preserve"> </w:t>
-      </w:r>
-      <w:proofErr w:type="spellStart"/>
-      <w:r>
-        <w:t>deliam</w:t>
-      </w:r>
-      <w:proofErr w:type="spellEnd"/>
+        <w:t xml:space="preserve"> nit ea dolorestem deliam</w:t>
+      </w:r>
     </w:p>
     <w:p>
       <w:pPr>
@@ -553,45 +291,8 @@
       <w:r>
         <w:tab/>
       </w:r>
-      <w:proofErr w:type="spellStart"/>
-      <w:r>
-        <w:t>Aborisi</w:t>
-      </w:r>
-      <w:proofErr w:type="spellEnd"/>
-      <w:r>
-        <w:t xml:space="preserve"> </w:t>
-      </w:r>
-      <w:proofErr w:type="spellStart"/>
-      <w:r>
-        <w:t>magnatatus</w:t>
-      </w:r>
-      <w:proofErr w:type="spellEnd"/>
-      <w:r>
-        <w:t xml:space="preserve"> </w:t>
-      </w:r>
-      <w:proofErr w:type="spellStart"/>
-      <w:r>
-        <w:t>aut</w:t>
-      </w:r>
-      <w:proofErr w:type="spellEnd"/>
-      <w:r>
-        <w:t xml:space="preserve"> </w:t>
-      </w:r>
-      <w:proofErr w:type="spellStart"/>
-      <w:r>
-        <w:t>mos</w:t>
-      </w:r>
-      <w:proofErr w:type="spellEnd"/>
-      <w:r>
-        <w:t xml:space="preserve"> </w:t>
-      </w:r>
-      <w:proofErr w:type="spellStart"/>
-      <w:r>
-        <w:t>ipsam</w:t>
-      </w:r>
-      <w:proofErr w:type="spellEnd"/>
-      <w:r>
-        <w:t xml:space="preserve"> quos int </w:t>
+      <w:r>
+        <w:t xml:space="preserve">Aborisi magnatatus aut mos ipsam quos int </w:t>
       </w:r>
     </w:p>
     <w:p>
@@ -604,29 +305,8 @@
       <w:r>
         <w:tab/>
       </w:r>
-      <w:proofErr w:type="spellStart"/>
-      <w:r>
-        <w:t>Occus</w:t>
-      </w:r>
-      <w:proofErr w:type="spellEnd"/>
-      <w:r>
-        <w:t xml:space="preserve"> </w:t>
-      </w:r>
-      <w:proofErr w:type="spellStart"/>
-      <w:r>
-        <w:t>velecab</w:t>
-      </w:r>
-      <w:proofErr w:type="spellEnd"/>
-      <w:r>
-        <w:t xml:space="preserve"> </w:t>
-      </w:r>
-      <w:proofErr w:type="spellStart"/>
-      <w:r>
-        <w:t>oribus</w:t>
-      </w:r>
-      <w:proofErr w:type="spellEnd"/>
-      <w:r>
-        <w:t xml:space="preserve"> expel int et</w:t>
+      <w:r>
+        <w:t>Occus velecab oribus expel int et</w:t>
       </w:r>
     </w:p>
     <w:p>
@@ -639,51 +319,9 @@
       <w:r>
         <w:tab/>
       </w:r>
-      <w:proofErr w:type="spellStart"/>
-      <w:r>
-        <w:t>Quiamus</w:t>
-      </w:r>
-      <w:proofErr w:type="spellEnd"/>
-      <w:r>
-        <w:t xml:space="preserve"> as voles </w:t>
-      </w:r>
-      <w:proofErr w:type="spellStart"/>
-      <w:r>
-        <w:t>ini</w:t>
-      </w:r>
-      <w:proofErr w:type="spellEnd"/>
-      <w:r>
-        <w:t xml:space="preserve"> </w:t>
-      </w:r>
-      <w:proofErr w:type="spellStart"/>
-      <w:r>
-        <w:t>aut</w:t>
-      </w:r>
-      <w:proofErr w:type="spellEnd"/>
-      <w:r>
-        <w:t xml:space="preserve"> hic </w:t>
-      </w:r>
-      <w:proofErr w:type="spellStart"/>
-      <w:r>
-        <w:t>tem</w:t>
-      </w:r>
-      <w:proofErr w:type="spellEnd"/>
-      <w:r>
-        <w:t xml:space="preserve"> hic </w:t>
-      </w:r>
-      <w:proofErr w:type="spellStart"/>
-      <w:r>
-        <w:t>tesequa</w:t>
-      </w:r>
-      <w:proofErr w:type="spellEnd"/>
-      <w:r>
-        <w:t xml:space="preserve"> </w:t>
-      </w:r>
-      <w:proofErr w:type="spellStart"/>
-      <w:r>
-        <w:t>tecabo</w:t>
-      </w:r>
-      <w:proofErr w:type="spellEnd"/>
+      <w:r>
+        <w:t>Quiamus as voles ini aut hic tem hic tesequa tecabo</w:t>
+      </w:r>
     </w:p>
     <w:p>
       <w:pPr>
@@ -858,234 +496,10 @@
         <w:pStyle w:val="MCBody"/>
       </w:pPr>
       <w:r>
-        <w:t xml:space="preserve">Insert body copy </w:t>
-      </w:r>
-      <w:proofErr w:type="spellStart"/>
-      <w:r>
-        <w:t>a</w:t>
-      </w:r>
-      <w:r>
-        <w:t>borisi</w:t>
-      </w:r>
-      <w:proofErr w:type="spellEnd"/>
-      <w:r>
-        <w:t xml:space="preserve"> </w:t>
-      </w:r>
-      <w:proofErr w:type="spellStart"/>
-      <w:r>
-        <w:t>magnatatus</w:t>
-      </w:r>
-      <w:proofErr w:type="spellEnd"/>
-      <w:r>
-        <w:t xml:space="preserve"> </w:t>
-      </w:r>
-      <w:proofErr w:type="spellStart"/>
-      <w:r>
-        <w:t>etureiciam</w:t>
-      </w:r>
-      <w:proofErr w:type="spellEnd"/>
-      <w:r>
-        <w:t xml:space="preserve"> </w:t>
-      </w:r>
-      <w:proofErr w:type="spellStart"/>
-      <w:r>
-        <w:t>volor</w:t>
-      </w:r>
-      <w:proofErr w:type="spellEnd"/>
-      <w:r>
-        <w:t xml:space="preserve"> </w:t>
-      </w:r>
-      <w:proofErr w:type="spellStart"/>
-      <w:r>
-        <w:t>aut</w:t>
-      </w:r>
-      <w:proofErr w:type="spellEnd"/>
-      <w:r>
-        <w:t xml:space="preserve"> </w:t>
-      </w:r>
-      <w:proofErr w:type="spellStart"/>
-      <w:r>
-        <w:t>mos</w:t>
-      </w:r>
-      <w:proofErr w:type="spellEnd"/>
-      <w:r>
-        <w:t xml:space="preserve"> </w:t>
-      </w:r>
-      <w:proofErr w:type="spellStart"/>
-      <w:r>
-        <w:t>ipsam</w:t>
-      </w:r>
-      <w:proofErr w:type="spellEnd"/>
-      <w:r>
-        <w:t xml:space="preserve"> quos int, cum </w:t>
-      </w:r>
-      <w:proofErr w:type="spellStart"/>
-      <w:r>
-        <w:t>fuga</w:t>
-      </w:r>
-      <w:proofErr w:type="spellEnd"/>
-      <w:r>
-        <w:t xml:space="preserve">. </w:t>
-      </w:r>
-      <w:proofErr w:type="spellStart"/>
-      <w:r>
-        <w:t>Occus</w:t>
-      </w:r>
-      <w:proofErr w:type="spellEnd"/>
-      <w:r>
-        <w:t xml:space="preserve"> </w:t>
-      </w:r>
-      <w:proofErr w:type="spellStart"/>
-      <w:r>
-        <w:t>velecab</w:t>
-      </w:r>
-      <w:proofErr w:type="spellEnd"/>
-      <w:r>
-        <w:t xml:space="preserve"> </w:t>
-      </w:r>
-      <w:proofErr w:type="spellStart"/>
-      <w:r>
-        <w:t>oribus</w:t>
-      </w:r>
-      <w:proofErr w:type="spellEnd"/>
-      <w:r>
-        <w:t xml:space="preserve"> expel int et </w:t>
-      </w:r>
-      <w:proofErr w:type="spellStart"/>
-      <w:r>
-        <w:t>quiamus</w:t>
-      </w:r>
-      <w:proofErr w:type="spellEnd"/>
-      <w:r>
-        <w:t xml:space="preserve"> </w:t>
-      </w:r>
-      <w:proofErr w:type="spellStart"/>
-      <w:r>
-        <w:t>aeperro</w:t>
-      </w:r>
-      <w:proofErr w:type="spellEnd"/>
-      <w:r>
-        <w:t xml:space="preserve"> </w:t>
-      </w:r>
-      <w:proofErr w:type="spellStart"/>
-      <w:r>
-        <w:t>ea</w:t>
-      </w:r>
-      <w:proofErr w:type="spellEnd"/>
-      <w:r>
-        <w:t xml:space="preserve"> dem </w:t>
-      </w:r>
-      <w:proofErr w:type="spellStart"/>
-      <w:r>
-        <w:t>aut</w:t>
-      </w:r>
-      <w:proofErr w:type="spellEnd"/>
-      <w:r>
-        <w:t xml:space="preserve"> </w:t>
-      </w:r>
-      <w:proofErr w:type="spellStart"/>
-      <w:r>
-        <w:t>eiumque</w:t>
-      </w:r>
-      <w:proofErr w:type="spellEnd"/>
-      <w:r>
-        <w:t xml:space="preserve"> </w:t>
-      </w:r>
-      <w:proofErr w:type="spellStart"/>
-      <w:r>
-        <w:t>nieni</w:t>
-      </w:r>
-      <w:proofErr w:type="spellEnd"/>
-      <w:r>
-        <w:t xml:space="preserve"> </w:t>
-      </w:r>
-      <w:proofErr w:type="spellStart"/>
-      <w:r>
-        <w:t>necum</w:t>
-      </w:r>
-      <w:proofErr w:type="spellEnd"/>
-      <w:r>
-        <w:t xml:space="preserve"> </w:t>
-      </w:r>
-      <w:proofErr w:type="spellStart"/>
-      <w:r>
-        <w:t>quatur</w:t>
-      </w:r>
-      <w:proofErr w:type="spellEnd"/>
-      <w:r>
-        <w:t xml:space="preserve">, </w:t>
-      </w:r>
-      <w:proofErr w:type="spellStart"/>
-      <w:r>
-        <w:t>verciatius</w:t>
-      </w:r>
-      <w:proofErr w:type="spellEnd"/>
-      <w:r>
-        <w:t xml:space="preserve"> et </w:t>
-      </w:r>
-      <w:proofErr w:type="spellStart"/>
-      <w:r>
-        <w:t>latam</w:t>
-      </w:r>
-      <w:proofErr w:type="spellEnd"/>
-      <w:r>
-        <w:t xml:space="preserve"> il </w:t>
-      </w:r>
-      <w:proofErr w:type="spellStart"/>
-      <w:r>
-        <w:t>illaboratur</w:t>
-      </w:r>
-      <w:proofErr w:type="spellEnd"/>
-      <w:r>
-        <w:t xml:space="preserve">, </w:t>
-      </w:r>
-      <w:proofErr w:type="spellStart"/>
-      <w:r>
-        <w:t>omniet</w:t>
-      </w:r>
-      <w:proofErr w:type="spellEnd"/>
-      <w:r>
-        <w:t xml:space="preserve"> lam as voles </w:t>
-      </w:r>
-      <w:proofErr w:type="spellStart"/>
-      <w:r>
-        <w:t>ini</w:t>
-      </w:r>
-      <w:proofErr w:type="spellEnd"/>
-      <w:r>
-        <w:t xml:space="preserve"> </w:t>
-      </w:r>
-      <w:proofErr w:type="spellStart"/>
-      <w:r>
-        <w:t>aut</w:t>
-      </w:r>
-      <w:proofErr w:type="spellEnd"/>
-      <w:r>
-        <w:t xml:space="preserve"> hic </w:t>
-      </w:r>
-      <w:proofErr w:type="spellStart"/>
-      <w:r>
-        <w:t>tem</w:t>
-      </w:r>
-      <w:proofErr w:type="spellEnd"/>
-      <w:r>
-        <w:t xml:space="preserve"> hic </w:t>
-      </w:r>
-      <w:proofErr w:type="spellStart"/>
-      <w:r>
-        <w:t>tesequa</w:t>
-      </w:r>
-      <w:proofErr w:type="spellEnd"/>
-      <w:r>
-        <w:t xml:space="preserve"> </w:t>
-      </w:r>
-      <w:proofErr w:type="spellStart"/>
-      <w:r>
-        <w:t>tecabo</w:t>
-      </w:r>
-      <w:proofErr w:type="spellEnd"/>
-      <w:r>
-        <w:t xml:space="preserve">. </w:t>
+        <w:t>Insert body copy a</w:t>
+      </w:r>
+      <w:r>
+        <w:t xml:space="preserve">borisi magnatatus etureiciam volor aut mos ipsam quos int, cum fuga. Occus velecab oribus expel int et quiamus aeperro ea dem aut eiumque nieni necum quatur, verciatius et latam il illaboratur, omniet lam as voles ini aut hic tem hic tesequa tecabo. </w:t>
       </w:r>
     </w:p>
     <w:p>
@@ -1109,200 +523,11 @@
       <w:pPr>
         <w:pStyle w:val="MCBody"/>
       </w:pPr>
-      <w:proofErr w:type="spellStart"/>
       <w:r>
         <w:t>N</w:t>
       </w:r>
       <w:r>
-        <w:t>onsedit</w:t>
-      </w:r>
-      <w:proofErr w:type="spellEnd"/>
-      <w:r>
-        <w:t xml:space="preserve"> </w:t>
-      </w:r>
-      <w:proofErr w:type="spellStart"/>
-      <w:r>
-        <w:t>idelitaque</w:t>
-      </w:r>
-      <w:proofErr w:type="spellEnd"/>
-      <w:r>
-        <w:t xml:space="preserve"> ne </w:t>
-      </w:r>
-      <w:proofErr w:type="spellStart"/>
-      <w:r>
-        <w:t>parunt</w:t>
-      </w:r>
-      <w:proofErr w:type="spellEnd"/>
-      <w:r>
-        <w:t xml:space="preserve"> </w:t>
-      </w:r>
-      <w:proofErr w:type="spellStart"/>
-      <w:r>
-        <w:t>officab</w:t>
-      </w:r>
-      <w:proofErr w:type="spellEnd"/>
-      <w:r>
-        <w:t xml:space="preserve"> </w:t>
-      </w:r>
-      <w:proofErr w:type="spellStart"/>
-      <w:r>
-        <w:t>oriteni</w:t>
-      </w:r>
-      <w:proofErr w:type="spellEnd"/>
-      <w:r>
-        <w:t xml:space="preserve"> </w:t>
-      </w:r>
-      <w:proofErr w:type="spellStart"/>
-      <w:r>
-        <w:t>ut</w:t>
-      </w:r>
-      <w:proofErr w:type="spellEnd"/>
-      <w:r>
-        <w:t xml:space="preserve"> </w:t>
-      </w:r>
-      <w:proofErr w:type="spellStart"/>
-      <w:r>
-        <w:t>volupta</w:t>
-      </w:r>
-      <w:proofErr w:type="spellEnd"/>
-      <w:r>
-        <w:t xml:space="preserve"> </w:t>
-      </w:r>
-      <w:proofErr w:type="spellStart"/>
-      <w:r>
-        <w:t>tibusam</w:t>
-      </w:r>
-      <w:proofErr w:type="spellEnd"/>
-      <w:r>
-        <w:t xml:space="preserve"> </w:t>
-      </w:r>
-      <w:proofErr w:type="spellStart"/>
-      <w:r>
-        <w:t>ea</w:t>
-      </w:r>
-      <w:proofErr w:type="spellEnd"/>
-      <w:r>
-        <w:t xml:space="preserve"> </w:t>
-      </w:r>
-      <w:proofErr w:type="spellStart"/>
-      <w:r>
-        <w:t>saestem</w:t>
-      </w:r>
-      <w:proofErr w:type="spellEnd"/>
-      <w:r>
-        <w:t xml:space="preserve"> </w:t>
-      </w:r>
-      <w:proofErr w:type="spellStart"/>
-      <w:r>
-        <w:t>porion</w:t>
-      </w:r>
-      <w:proofErr w:type="spellEnd"/>
-      <w:r>
-        <w:t xml:space="preserve"> </w:t>
-      </w:r>
-      <w:proofErr w:type="spellStart"/>
-      <w:r>
-        <w:t>nesequaspis</w:t>
-      </w:r>
-      <w:proofErr w:type="spellEnd"/>
-      <w:r>
-        <w:t xml:space="preserve"> </w:t>
-      </w:r>
-      <w:proofErr w:type="spellStart"/>
-      <w:r>
-        <w:t>apienit</w:t>
-      </w:r>
-      <w:proofErr w:type="spellEnd"/>
-      <w:r>
-        <w:t xml:space="preserve">, od </w:t>
-      </w:r>
-      <w:proofErr w:type="spellStart"/>
-      <w:r>
-        <w:t>enem</w:t>
-      </w:r>
-      <w:proofErr w:type="spellEnd"/>
-      <w:r>
-        <w:t xml:space="preserve"> </w:t>
-      </w:r>
-      <w:proofErr w:type="spellStart"/>
-      <w:r>
-        <w:t>natur</w:t>
-      </w:r>
-      <w:proofErr w:type="spellEnd"/>
-      <w:r>
-        <w:t xml:space="preserve"> sum, </w:t>
-      </w:r>
-      <w:proofErr w:type="spellStart"/>
-      <w:r>
-        <w:t>samenditas</w:t>
-      </w:r>
-      <w:proofErr w:type="spellEnd"/>
-      <w:r>
-        <w:t xml:space="preserve"> </w:t>
-      </w:r>
-      <w:proofErr w:type="spellStart"/>
-      <w:r>
-        <w:t>idis</w:t>
-      </w:r>
-      <w:proofErr w:type="spellEnd"/>
-      <w:r>
-        <w:t xml:space="preserve"> </w:t>
-      </w:r>
-      <w:proofErr w:type="spellStart"/>
-      <w:r>
-        <w:t>nem</w:t>
-      </w:r>
-      <w:proofErr w:type="spellEnd"/>
-      <w:r>
-        <w:t xml:space="preserve">. </w:t>
-      </w:r>
-      <w:proofErr w:type="spellStart"/>
-      <w:r>
-        <w:t>Occus</w:t>
-      </w:r>
-      <w:proofErr w:type="spellEnd"/>
-      <w:r>
-        <w:t xml:space="preserve"> </w:t>
-      </w:r>
-      <w:proofErr w:type="spellStart"/>
-      <w:r>
-        <w:t>velecab</w:t>
-      </w:r>
-      <w:proofErr w:type="spellEnd"/>
-      <w:r>
-        <w:t xml:space="preserve"> </w:t>
-      </w:r>
-      <w:proofErr w:type="spellStart"/>
-      <w:r>
-        <w:t>oribus</w:t>
-      </w:r>
-      <w:proofErr w:type="spellEnd"/>
-      <w:r>
-        <w:t xml:space="preserve"> expel int et </w:t>
-      </w:r>
-      <w:proofErr w:type="spellStart"/>
-      <w:r>
-        <w:t>quiamus</w:t>
-      </w:r>
-      <w:proofErr w:type="spellEnd"/>
-      <w:r>
-        <w:t xml:space="preserve"> </w:t>
-      </w:r>
-      <w:proofErr w:type="spellStart"/>
-      <w:r>
-        <w:t>aeperro</w:t>
-      </w:r>
-      <w:proofErr w:type="spellEnd"/>
-      <w:r>
-        <w:t xml:space="preserve"> </w:t>
-      </w:r>
-      <w:proofErr w:type="spellStart"/>
-      <w:r>
-        <w:t>ea</w:t>
-      </w:r>
-      <w:proofErr w:type="spellEnd"/>
-      <w:r>
-        <w:t xml:space="preserve"> dem.</w:t>
+        <w:t>onsedit idelitaque ne parunt officab oriteni ut volupta tibusam ea saestem porion nesequaspis apienit, od enem natur sum, samenditas idis nem. Occus velecab oribus expel int et quiamus aeperro ea dem.</w:t>
       </w:r>
     </w:p>
     <w:p>
@@ -1321,103 +546,7 @@
         <w:pStyle w:val="MCBody"/>
       </w:pPr>
       <w:r>
-        <w:t xml:space="preserve">Quist </w:t>
-      </w:r>
-      <w:proofErr w:type="spellStart"/>
-      <w:r>
-        <w:t>faccae</w:t>
-      </w:r>
-      <w:proofErr w:type="spellEnd"/>
-      <w:r>
-        <w:t xml:space="preserve"> </w:t>
-      </w:r>
-      <w:proofErr w:type="spellStart"/>
-      <w:r>
-        <w:t>ommolectam</w:t>
-      </w:r>
-      <w:proofErr w:type="spellEnd"/>
-      <w:r>
-        <w:t xml:space="preserve">, </w:t>
-      </w:r>
-      <w:proofErr w:type="spellStart"/>
-      <w:r>
-        <w:t>quia</w:t>
-      </w:r>
-      <w:proofErr w:type="spellEnd"/>
-      <w:r>
-        <w:t xml:space="preserve"> </w:t>
-      </w:r>
-      <w:proofErr w:type="spellStart"/>
-      <w:r>
-        <w:t>niendae</w:t>
-      </w:r>
-      <w:proofErr w:type="spellEnd"/>
-      <w:r>
-        <w:t xml:space="preserve"> cum </w:t>
-      </w:r>
-      <w:proofErr w:type="spellStart"/>
-      <w:r>
-        <w:t>rehente</w:t>
-      </w:r>
-      <w:proofErr w:type="spellEnd"/>
-      <w:r>
-        <w:t xml:space="preserve"> </w:t>
-      </w:r>
-      <w:proofErr w:type="spellStart"/>
-      <w:r>
-        <w:t>cuptaspis</w:t>
-      </w:r>
-      <w:proofErr w:type="spellEnd"/>
-      <w:r>
-        <w:t xml:space="preserve"> dita </w:t>
-      </w:r>
-      <w:proofErr w:type="spellStart"/>
-      <w:r>
-        <w:t>aut</w:t>
-      </w:r>
-      <w:proofErr w:type="spellEnd"/>
-      <w:r>
-        <w:t xml:space="preserve"> </w:t>
-      </w:r>
-      <w:proofErr w:type="spellStart"/>
-      <w:r>
-        <w:t>endem</w:t>
-      </w:r>
-      <w:proofErr w:type="spellEnd"/>
-      <w:r>
-        <w:t xml:space="preserve"> </w:t>
-      </w:r>
-      <w:proofErr w:type="spellStart"/>
-      <w:r>
-        <w:t>quis</w:t>
-      </w:r>
-      <w:proofErr w:type="spellEnd"/>
-      <w:r>
-        <w:t xml:space="preserve"> </w:t>
-      </w:r>
-      <w:proofErr w:type="spellStart"/>
-      <w:r>
-        <w:t>susa</w:t>
-      </w:r>
-      <w:proofErr w:type="spellEnd"/>
-      <w:r>
-        <w:t xml:space="preserve"> </w:t>
-      </w:r>
-      <w:proofErr w:type="spellStart"/>
-      <w:r>
-        <w:t>voluptat</w:t>
-      </w:r>
-      <w:proofErr w:type="spellEnd"/>
-      <w:r>
-        <w:t xml:space="preserve"> </w:t>
-      </w:r>
-      <w:proofErr w:type="spellStart"/>
-      <w:r>
-        <w:t>alibea</w:t>
-      </w:r>
-      <w:proofErr w:type="spellEnd"/>
-      <w:r>
-        <w:t xml:space="preserve"> </w:t>
+        <w:t xml:space="preserve">Quist faccae ommolectam, quia niendae cum rehente cuptaspis dita aut endem quis susa voluptat alibea </w:t>
       </w:r>
       <w:proofErr w:type="gramStart"/>
       <w:r>
@@ -1425,207 +554,7 @@
       </w:r>
       <w:proofErr w:type="gramEnd"/>
       <w:r>
-        <w:t xml:space="preserve"> nit </w:t>
-      </w:r>
-      <w:proofErr w:type="spellStart"/>
-      <w:r>
-        <w:t>ea</w:t>
-      </w:r>
-      <w:proofErr w:type="spellEnd"/>
-      <w:r>
-        <w:t xml:space="preserve"> </w:t>
-      </w:r>
-      <w:proofErr w:type="spellStart"/>
-      <w:r>
-        <w:t>dolorestem</w:t>
-      </w:r>
-      <w:proofErr w:type="spellEnd"/>
-      <w:r>
-        <w:t xml:space="preserve"> </w:t>
-      </w:r>
-      <w:proofErr w:type="spellStart"/>
-      <w:r>
-        <w:t>deliam</w:t>
-      </w:r>
-      <w:proofErr w:type="spellEnd"/>
-      <w:r>
-        <w:t xml:space="preserve"> re </w:t>
-      </w:r>
-      <w:proofErr w:type="spellStart"/>
-      <w:r>
-        <w:t>earupis</w:t>
-      </w:r>
-      <w:proofErr w:type="spellEnd"/>
-      <w:r>
-        <w:t xml:space="preserve"> </w:t>
-      </w:r>
-      <w:proofErr w:type="spellStart"/>
-      <w:r>
-        <w:t>quibus</w:t>
-      </w:r>
-      <w:proofErr w:type="spellEnd"/>
-      <w:r>
-        <w:t xml:space="preserve"> </w:t>
-      </w:r>
-      <w:proofErr w:type="spellStart"/>
-      <w:r>
-        <w:t>inulluptas</w:t>
-      </w:r>
-      <w:proofErr w:type="spellEnd"/>
-      <w:r>
-        <w:t xml:space="preserve"> ab in </w:t>
-      </w:r>
-      <w:proofErr w:type="spellStart"/>
-      <w:r>
-        <w:t>porest</w:t>
-      </w:r>
-      <w:proofErr w:type="spellEnd"/>
-      <w:r>
-        <w:t xml:space="preserve"> </w:t>
-      </w:r>
-      <w:proofErr w:type="spellStart"/>
-      <w:r>
-        <w:t>quationsedis</w:t>
-      </w:r>
-      <w:proofErr w:type="spellEnd"/>
-      <w:r>
-        <w:t xml:space="preserve">. </w:t>
-      </w:r>
-      <w:proofErr w:type="spellStart"/>
-      <w:r>
-        <w:t>Aborisi</w:t>
-      </w:r>
-      <w:proofErr w:type="spellEnd"/>
-      <w:r>
-        <w:t xml:space="preserve"> </w:t>
-      </w:r>
-      <w:proofErr w:type="spellStart"/>
-      <w:r>
-        <w:t>magnatatus</w:t>
-      </w:r>
-      <w:proofErr w:type="spellEnd"/>
-      <w:r>
-        <w:t xml:space="preserve"> </w:t>
-      </w:r>
-      <w:proofErr w:type="spellStart"/>
-      <w:r>
-        <w:t>etureiciam</w:t>
-      </w:r>
-      <w:proofErr w:type="spellEnd"/>
-      <w:r>
-        <w:t xml:space="preserve"> </w:t>
-      </w:r>
-      <w:proofErr w:type="spellStart"/>
-      <w:r>
-        <w:t>volor</w:t>
-      </w:r>
-      <w:proofErr w:type="spellEnd"/>
-      <w:r>
-        <w:t xml:space="preserve"> </w:t>
-      </w:r>
-      <w:proofErr w:type="spellStart"/>
-      <w:r>
-        <w:t>aut</w:t>
-      </w:r>
-      <w:proofErr w:type="spellEnd"/>
-      <w:r>
-        <w:t xml:space="preserve"> </w:t>
-      </w:r>
-      <w:proofErr w:type="spellStart"/>
-      <w:r>
-        <w:t>mos</w:t>
-      </w:r>
-      <w:proofErr w:type="spellEnd"/>
-      <w:r>
-        <w:t xml:space="preserve"> </w:t>
-      </w:r>
-      <w:proofErr w:type="spellStart"/>
-      <w:r>
-        <w:t>ipsam</w:t>
-      </w:r>
-      <w:proofErr w:type="spellEnd"/>
-      <w:r>
-        <w:t xml:space="preserve"> quos int, cum </w:t>
-      </w:r>
-      <w:proofErr w:type="spellStart"/>
-      <w:r>
-        <w:t>fuga</w:t>
-      </w:r>
-      <w:proofErr w:type="spellEnd"/>
-      <w:r>
-        <w:t xml:space="preserve">. </w:t>
-      </w:r>
-      <w:proofErr w:type="spellStart"/>
-      <w:r>
-        <w:t>Occus</w:t>
-      </w:r>
-      <w:proofErr w:type="spellEnd"/>
-      <w:r>
-        <w:t xml:space="preserve"> </w:t>
-      </w:r>
-      <w:proofErr w:type="spellStart"/>
-      <w:r>
-        <w:t>velecab</w:t>
-      </w:r>
-      <w:proofErr w:type="spellEnd"/>
-      <w:r>
-        <w:t xml:space="preserve"> </w:t>
-      </w:r>
-      <w:proofErr w:type="spellStart"/>
-      <w:r>
-        <w:t>oribus</w:t>
-      </w:r>
-      <w:proofErr w:type="spellEnd"/>
-      <w:r>
-        <w:t xml:space="preserve"> expel int et </w:t>
-      </w:r>
-      <w:proofErr w:type="spellStart"/>
-      <w:r>
-        <w:t>quiamus</w:t>
-      </w:r>
-      <w:proofErr w:type="spellEnd"/>
-      <w:r>
-        <w:t xml:space="preserve"> as voles </w:t>
-      </w:r>
-      <w:proofErr w:type="spellStart"/>
-      <w:r>
-        <w:t>ini</w:t>
-      </w:r>
-      <w:proofErr w:type="spellEnd"/>
-      <w:r>
-        <w:t xml:space="preserve"> </w:t>
-      </w:r>
-      <w:proofErr w:type="spellStart"/>
-      <w:r>
-        <w:t>aut</w:t>
-      </w:r>
-      <w:proofErr w:type="spellEnd"/>
-      <w:r>
-        <w:t xml:space="preserve"> hic </w:t>
-      </w:r>
-      <w:proofErr w:type="spellStart"/>
-      <w:r>
-        <w:t>tem</w:t>
-      </w:r>
-      <w:proofErr w:type="spellEnd"/>
-      <w:r>
-        <w:t xml:space="preserve"> hic </w:t>
-      </w:r>
-      <w:proofErr w:type="spellStart"/>
-      <w:r>
-        <w:t>tesequa</w:t>
-      </w:r>
-      <w:proofErr w:type="spellEnd"/>
-      <w:r>
-        <w:t xml:space="preserve"> </w:t>
-      </w:r>
-      <w:proofErr w:type="spellStart"/>
-      <w:r>
-        <w:t>tecabo</w:t>
-      </w:r>
-      <w:proofErr w:type="spellEnd"/>
-      <w:r>
-        <w:t xml:space="preserve">. </w:t>
+        <w:t xml:space="preserve"> nit ea dolorestem deliam re earupis quibus inulluptas ab in porest quationsedis. Aborisi magnatatus etureiciam volor aut mos ipsam quos int, cum fuga. Occus velecab oribus expel int et quiamus as voles ini aut hic tem hic tesequa tecabo. </w:t>
       </w:r>
     </w:p>
     <w:p>
@@ -1654,229 +583,8 @@
       <w:pPr>
         <w:pStyle w:val="MCBody"/>
       </w:pPr>
-      <w:proofErr w:type="spellStart"/>
-      <w:r>
-        <w:t>Aborisi</w:t>
-      </w:r>
-      <w:proofErr w:type="spellEnd"/>
-      <w:r>
-        <w:t xml:space="preserve"> </w:t>
-      </w:r>
-      <w:proofErr w:type="spellStart"/>
-      <w:r>
-        <w:t>magnatatus</w:t>
-      </w:r>
-      <w:proofErr w:type="spellEnd"/>
-      <w:r>
-        <w:t xml:space="preserve"> </w:t>
-      </w:r>
-      <w:proofErr w:type="spellStart"/>
-      <w:r>
-        <w:t>etureiciam</w:t>
-      </w:r>
-      <w:proofErr w:type="spellEnd"/>
-      <w:r>
-        <w:t xml:space="preserve"> </w:t>
-      </w:r>
-      <w:proofErr w:type="spellStart"/>
-      <w:r>
-        <w:t>volor</w:t>
-      </w:r>
-      <w:proofErr w:type="spellEnd"/>
-      <w:r>
-        <w:t xml:space="preserve"> </w:t>
-      </w:r>
-      <w:proofErr w:type="spellStart"/>
-      <w:r>
-        <w:t>aut</w:t>
-      </w:r>
-      <w:proofErr w:type="spellEnd"/>
-      <w:r>
-        <w:t xml:space="preserve"> </w:t>
-      </w:r>
-      <w:proofErr w:type="spellStart"/>
-      <w:r>
-        <w:t>mos</w:t>
-      </w:r>
-      <w:proofErr w:type="spellEnd"/>
-      <w:r>
-        <w:t xml:space="preserve"> </w:t>
-      </w:r>
-      <w:proofErr w:type="spellStart"/>
-      <w:r>
-        <w:t>ipsam</w:t>
-      </w:r>
-      <w:proofErr w:type="spellEnd"/>
-      <w:r>
-        <w:t xml:space="preserve"> quos int, cum </w:t>
-      </w:r>
-      <w:proofErr w:type="spellStart"/>
-      <w:r>
-        <w:t>fuga</w:t>
-      </w:r>
-      <w:proofErr w:type="spellEnd"/>
-      <w:r>
-        <w:t xml:space="preserve">. </w:t>
-      </w:r>
-      <w:proofErr w:type="spellStart"/>
-      <w:r>
-        <w:t>Occus</w:t>
-      </w:r>
-      <w:proofErr w:type="spellEnd"/>
-      <w:r>
-        <w:t xml:space="preserve"> </w:t>
-      </w:r>
-      <w:proofErr w:type="spellStart"/>
-      <w:r>
-        <w:t>velecab</w:t>
-      </w:r>
-      <w:proofErr w:type="spellEnd"/>
-      <w:r>
-        <w:t xml:space="preserve"> </w:t>
-      </w:r>
-      <w:proofErr w:type="spellStart"/>
-      <w:r>
-        <w:t>oribus</w:t>
-      </w:r>
-      <w:proofErr w:type="spellEnd"/>
-      <w:r>
-        <w:t xml:space="preserve"> expel int et </w:t>
-      </w:r>
-      <w:proofErr w:type="spellStart"/>
-      <w:r>
-        <w:t>quiamus</w:t>
-      </w:r>
-      <w:proofErr w:type="spellEnd"/>
-      <w:r>
-        <w:t xml:space="preserve"> </w:t>
-      </w:r>
-      <w:proofErr w:type="spellStart"/>
-      <w:r>
-        <w:t>aeperro</w:t>
-      </w:r>
-      <w:proofErr w:type="spellEnd"/>
-      <w:r>
-        <w:t xml:space="preserve"> </w:t>
-      </w:r>
-      <w:proofErr w:type="spellStart"/>
-      <w:r>
-        <w:t>ea</w:t>
-      </w:r>
-      <w:proofErr w:type="spellEnd"/>
-      <w:r>
-        <w:t xml:space="preserve"> dem </w:t>
-      </w:r>
-      <w:proofErr w:type="spellStart"/>
-      <w:r>
-        <w:t>aut</w:t>
-      </w:r>
-      <w:proofErr w:type="spellEnd"/>
-      <w:r>
-        <w:t xml:space="preserve"> </w:t>
-      </w:r>
-      <w:proofErr w:type="spellStart"/>
-      <w:r>
-        <w:t>eiumque</w:t>
-      </w:r>
-      <w:proofErr w:type="spellEnd"/>
-      <w:r>
-        <w:t xml:space="preserve"> </w:t>
-      </w:r>
-      <w:proofErr w:type="spellStart"/>
-      <w:r>
-        <w:t>nieni</w:t>
-      </w:r>
-      <w:proofErr w:type="spellEnd"/>
-      <w:r>
-        <w:t xml:space="preserve"> </w:t>
-      </w:r>
-      <w:proofErr w:type="spellStart"/>
-      <w:r>
-        <w:t>necum</w:t>
-      </w:r>
-      <w:proofErr w:type="spellEnd"/>
-      <w:r>
-        <w:t xml:space="preserve"> </w:t>
-      </w:r>
-      <w:proofErr w:type="spellStart"/>
-      <w:r>
-        <w:t>quatur</w:t>
-      </w:r>
-      <w:proofErr w:type="spellEnd"/>
-      <w:r>
-        <w:t xml:space="preserve">, </w:t>
-      </w:r>
-      <w:proofErr w:type="spellStart"/>
-      <w:r>
-        <w:t>verciatius</w:t>
-      </w:r>
-      <w:proofErr w:type="spellEnd"/>
-      <w:r>
-        <w:t xml:space="preserve"> et </w:t>
-      </w:r>
-      <w:proofErr w:type="spellStart"/>
-      <w:r>
-        <w:t>latam</w:t>
-      </w:r>
-      <w:proofErr w:type="spellEnd"/>
-      <w:r>
-        <w:t xml:space="preserve"> il </w:t>
-      </w:r>
-      <w:proofErr w:type="spellStart"/>
-      <w:r>
-        <w:t>illaboratur</w:t>
-      </w:r>
-      <w:proofErr w:type="spellEnd"/>
-      <w:r>
-        <w:t xml:space="preserve">, </w:t>
-      </w:r>
-      <w:proofErr w:type="spellStart"/>
-      <w:r>
-        <w:t>omniet</w:t>
-      </w:r>
-      <w:proofErr w:type="spellEnd"/>
-      <w:r>
-        <w:t xml:space="preserve"> lam as voles </w:t>
-      </w:r>
-      <w:proofErr w:type="spellStart"/>
-      <w:r>
-        <w:t>ini</w:t>
-      </w:r>
-      <w:proofErr w:type="spellEnd"/>
-      <w:r>
-        <w:t xml:space="preserve"> </w:t>
-      </w:r>
-      <w:proofErr w:type="spellStart"/>
-      <w:r>
-        <w:t>aut</w:t>
-      </w:r>
-      <w:proofErr w:type="spellEnd"/>
-      <w:r>
-        <w:t xml:space="preserve"> hic </w:t>
-      </w:r>
-      <w:proofErr w:type="spellStart"/>
-      <w:r>
-        <w:t>tem</w:t>
-      </w:r>
-      <w:proofErr w:type="spellEnd"/>
-      <w:r>
-        <w:t xml:space="preserve"> hic </w:t>
-      </w:r>
-      <w:proofErr w:type="spellStart"/>
-      <w:r>
-        <w:t>tesequa</w:t>
-      </w:r>
-      <w:proofErr w:type="spellEnd"/>
-      <w:r>
-        <w:t xml:space="preserve"> </w:t>
-      </w:r>
-      <w:proofErr w:type="spellStart"/>
-      <w:r>
-        <w:t>tecabo</w:t>
-      </w:r>
-      <w:proofErr w:type="spellEnd"/>
-      <w:r>
-        <w:t xml:space="preserve">. </w:t>
+      <w:r>
+        <w:t xml:space="preserve">Aborisi magnatatus etureiciam volor aut mos ipsam quos int, cum fuga. Occus velecab oribus expel int et quiamus aeperro ea dem aut eiumque nieni necum quatur, verciatius et latam il illaboratur, omniet lam as voles ini aut hic tem hic tesequa tecabo. </w:t>
       </w:r>
     </w:p>
     <w:p>
@@ -1894,197 +602,8 @@
       <w:pPr>
         <w:pStyle w:val="MCBody"/>
       </w:pPr>
-      <w:proofErr w:type="spellStart"/>
-      <w:r>
-        <w:t>Nonsedit</w:t>
-      </w:r>
-      <w:proofErr w:type="spellEnd"/>
-      <w:r>
-        <w:t xml:space="preserve"> </w:t>
-      </w:r>
-      <w:proofErr w:type="spellStart"/>
-      <w:r>
-        <w:t>idelitaque</w:t>
-      </w:r>
-      <w:proofErr w:type="spellEnd"/>
-      <w:r>
-        <w:t xml:space="preserve"> ne </w:t>
-      </w:r>
-      <w:proofErr w:type="spellStart"/>
-      <w:r>
-        <w:t>parunt</w:t>
-      </w:r>
-      <w:proofErr w:type="spellEnd"/>
-      <w:r>
-        <w:t xml:space="preserve"> </w:t>
-      </w:r>
-      <w:proofErr w:type="spellStart"/>
-      <w:r>
-        <w:t>officab</w:t>
-      </w:r>
-      <w:proofErr w:type="spellEnd"/>
-      <w:r>
-        <w:t xml:space="preserve"> </w:t>
-      </w:r>
-      <w:proofErr w:type="spellStart"/>
-      <w:r>
-        <w:t>oriteni</w:t>
-      </w:r>
-      <w:proofErr w:type="spellEnd"/>
-      <w:r>
-        <w:t xml:space="preserve"> </w:t>
-      </w:r>
-      <w:proofErr w:type="spellStart"/>
-      <w:r>
-        <w:t>ut</w:t>
-      </w:r>
-      <w:proofErr w:type="spellEnd"/>
-      <w:r>
-        <w:t xml:space="preserve"> </w:t>
-      </w:r>
-      <w:proofErr w:type="spellStart"/>
-      <w:r>
-        <w:t>volupta</w:t>
-      </w:r>
-      <w:proofErr w:type="spellEnd"/>
-      <w:r>
-        <w:t xml:space="preserve"> </w:t>
-      </w:r>
-      <w:proofErr w:type="spellStart"/>
-      <w:r>
-        <w:t>tibusam</w:t>
-      </w:r>
-      <w:proofErr w:type="spellEnd"/>
-      <w:r>
-        <w:t xml:space="preserve"> </w:t>
-      </w:r>
-      <w:proofErr w:type="spellStart"/>
-      <w:r>
-        <w:t>ea</w:t>
-      </w:r>
-      <w:proofErr w:type="spellEnd"/>
-      <w:r>
-        <w:t xml:space="preserve"> </w:t>
-      </w:r>
-      <w:proofErr w:type="spellStart"/>
-      <w:r>
-        <w:t>saestem</w:t>
-      </w:r>
-      <w:proofErr w:type="spellEnd"/>
-      <w:r>
-        <w:t xml:space="preserve"> </w:t>
-      </w:r>
-      <w:proofErr w:type="spellStart"/>
-      <w:r>
-        <w:t>porion</w:t>
-      </w:r>
-      <w:proofErr w:type="spellEnd"/>
-      <w:r>
-        <w:t xml:space="preserve"> </w:t>
-      </w:r>
-      <w:proofErr w:type="spellStart"/>
-      <w:r>
-        <w:t>nesequaspis</w:t>
-      </w:r>
-      <w:proofErr w:type="spellEnd"/>
-      <w:r>
-        <w:t xml:space="preserve"> </w:t>
-      </w:r>
-      <w:proofErr w:type="spellStart"/>
-      <w:r>
-        <w:t>apienit</w:t>
-      </w:r>
-      <w:proofErr w:type="spellEnd"/>
-      <w:r>
-        <w:t xml:space="preserve">, od </w:t>
-      </w:r>
-      <w:proofErr w:type="spellStart"/>
-      <w:r>
-        <w:t>enem</w:t>
-      </w:r>
-      <w:proofErr w:type="spellEnd"/>
-      <w:r>
-        <w:t xml:space="preserve"> </w:t>
-      </w:r>
-      <w:proofErr w:type="spellStart"/>
-      <w:r>
-        <w:t>natur</w:t>
-      </w:r>
-      <w:proofErr w:type="spellEnd"/>
-      <w:r>
-        <w:t xml:space="preserve"> sum, </w:t>
-      </w:r>
-      <w:proofErr w:type="spellStart"/>
-      <w:r>
-        <w:t>samenditas</w:t>
-      </w:r>
-      <w:proofErr w:type="spellEnd"/>
-      <w:r>
-        <w:t xml:space="preserve"> </w:t>
-      </w:r>
-      <w:proofErr w:type="spellStart"/>
-      <w:r>
-        <w:t>idis</w:t>
-      </w:r>
-      <w:proofErr w:type="spellEnd"/>
-      <w:r>
-        <w:t xml:space="preserve"> </w:t>
-      </w:r>
-      <w:proofErr w:type="spellStart"/>
-      <w:r>
-        <w:t>nem</w:t>
-      </w:r>
-      <w:proofErr w:type="spellEnd"/>
-      <w:r>
-        <w:t xml:space="preserve">. </w:t>
-      </w:r>
-      <w:proofErr w:type="spellStart"/>
-      <w:r>
-        <w:t>Occus</w:t>
-      </w:r>
-      <w:proofErr w:type="spellEnd"/>
-      <w:r>
-        <w:t xml:space="preserve"> </w:t>
-      </w:r>
-      <w:proofErr w:type="spellStart"/>
-      <w:r>
-        <w:t>velecab</w:t>
-      </w:r>
-      <w:proofErr w:type="spellEnd"/>
-      <w:r>
-        <w:t xml:space="preserve"> </w:t>
-      </w:r>
-      <w:proofErr w:type="spellStart"/>
-      <w:r>
-        <w:t>oribus</w:t>
-      </w:r>
-      <w:proofErr w:type="spellEnd"/>
-      <w:r>
-        <w:t xml:space="preserve"> expel int et </w:t>
-      </w:r>
-      <w:proofErr w:type="spellStart"/>
-      <w:r>
-        <w:t>quiamus</w:t>
-      </w:r>
-      <w:proofErr w:type="spellEnd"/>
-      <w:r>
-        <w:t xml:space="preserve"> </w:t>
-      </w:r>
-      <w:proofErr w:type="spellStart"/>
-      <w:r>
-        <w:t>aeperro</w:t>
-      </w:r>
-      <w:proofErr w:type="spellEnd"/>
-      <w:r>
-        <w:t xml:space="preserve"> </w:t>
-      </w:r>
-      <w:proofErr w:type="spellStart"/>
-      <w:r>
-        <w:t>ea</w:t>
-      </w:r>
-      <w:proofErr w:type="spellEnd"/>
-      <w:r>
-        <w:t xml:space="preserve"> dem.</w:t>
+      <w:r>
+        <w:t>Nonsedit idelitaque ne parunt officab oriteni ut volupta tibusam ea saestem porion nesequaspis apienit, od enem natur sum, samenditas idis nem. Occus velecab oribus expel int et quiamus aeperro ea dem.</w:t>
       </w:r>
     </w:p>
     <w:p>
@@ -2102,101 +621,8 @@
       <w:pPr>
         <w:pStyle w:val="MCBody"/>
       </w:pPr>
-      <w:proofErr w:type="spellStart"/>
-      <w:r>
-        <w:t>Aborisi</w:t>
-      </w:r>
-      <w:proofErr w:type="spellEnd"/>
-      <w:r>
-        <w:t xml:space="preserve"> </w:t>
-      </w:r>
-      <w:proofErr w:type="spellStart"/>
-      <w:r>
-        <w:t>magnatatus</w:t>
-      </w:r>
-      <w:proofErr w:type="spellEnd"/>
-      <w:r>
-        <w:t xml:space="preserve"> </w:t>
-      </w:r>
-      <w:proofErr w:type="spellStart"/>
-      <w:r>
-        <w:t>etureiciam</w:t>
-      </w:r>
-      <w:proofErr w:type="spellEnd"/>
-      <w:r>
-        <w:t xml:space="preserve"> </w:t>
-      </w:r>
-      <w:proofErr w:type="spellStart"/>
-      <w:r>
-        <w:t>volor</w:t>
-      </w:r>
-      <w:proofErr w:type="spellEnd"/>
-      <w:r>
-        <w:t xml:space="preserve"> </w:t>
-      </w:r>
-      <w:proofErr w:type="spellStart"/>
-      <w:r>
-        <w:t>aut</w:t>
-      </w:r>
-      <w:proofErr w:type="spellEnd"/>
-      <w:r>
-        <w:t xml:space="preserve"> </w:t>
-      </w:r>
-      <w:proofErr w:type="spellStart"/>
-      <w:r>
-        <w:t>mos</w:t>
-      </w:r>
-      <w:proofErr w:type="spellEnd"/>
-      <w:r>
-        <w:t xml:space="preserve"> </w:t>
-      </w:r>
-      <w:proofErr w:type="spellStart"/>
-      <w:r>
-        <w:t>ipsam</w:t>
-      </w:r>
-      <w:proofErr w:type="spellEnd"/>
-      <w:r>
-        <w:t xml:space="preserve"> quos int, cum </w:t>
-      </w:r>
-      <w:proofErr w:type="spellStart"/>
-      <w:r>
-        <w:t>fuga</w:t>
-      </w:r>
-      <w:proofErr w:type="spellEnd"/>
-      <w:r>
-        <w:t xml:space="preserve">. </w:t>
-      </w:r>
-      <w:proofErr w:type="spellStart"/>
-      <w:r>
-        <w:t>Occus</w:t>
-      </w:r>
-      <w:proofErr w:type="spellEnd"/>
-      <w:r>
-        <w:t xml:space="preserve"> </w:t>
-      </w:r>
-      <w:proofErr w:type="spellStart"/>
-      <w:r>
-        <w:t>velecab</w:t>
-      </w:r>
-      <w:proofErr w:type="spellEnd"/>
-      <w:r>
-        <w:t xml:space="preserve"> </w:t>
-      </w:r>
-      <w:proofErr w:type="spellStart"/>
-      <w:r>
-        <w:t>oribus</w:t>
-      </w:r>
-      <w:proofErr w:type="spellEnd"/>
-      <w:r>
-        <w:t xml:space="preserve"> expel int et </w:t>
-      </w:r>
-      <w:proofErr w:type="spellStart"/>
-      <w:r>
-        <w:t>quiamus</w:t>
-      </w:r>
-      <w:proofErr w:type="spellEnd"/>
-      <w:r>
-        <w:t>.</w:t>
+      <w:r>
+        <w:t>Aborisi magnatatus etureiciam volor aut mos ipsam quos int, cum fuga. Occus velecab oribus expel int et quiamus.</w:t>
       </w:r>
     </w:p>
     <w:p>
@@ -2221,61 +647,11 @@
       <w:r>
         <w:t xml:space="preserve">List with numbers. </w:t>
       </w:r>
-      <w:proofErr w:type="spellStart"/>
-      <w:r>
-        <w:t>Aeperro</w:t>
-      </w:r>
-      <w:proofErr w:type="spellEnd"/>
-      <w:r>
-        <w:t xml:space="preserve"> </w:t>
-      </w:r>
-      <w:proofErr w:type="spellStart"/>
-      <w:r>
-        <w:t>ea</w:t>
-      </w:r>
-      <w:proofErr w:type="spellEnd"/>
-      <w:r>
-        <w:t xml:space="preserve"> dem </w:t>
-      </w:r>
-      <w:proofErr w:type="spellStart"/>
-      <w:r>
-        <w:t>aut</w:t>
-      </w:r>
-      <w:proofErr w:type="spellEnd"/>
-      <w:r>
-        <w:t xml:space="preserve"> </w:t>
-      </w:r>
-      <w:proofErr w:type="spellStart"/>
-      <w:r>
-        <w:t>eiumque</w:t>
-      </w:r>
-      <w:proofErr w:type="spellEnd"/>
-      <w:r>
-        <w:t xml:space="preserve"> </w:t>
-      </w:r>
-      <w:proofErr w:type="spellStart"/>
-      <w:r>
-        <w:t>nieni</w:t>
-      </w:r>
-      <w:proofErr w:type="spellEnd"/>
-      <w:r>
-        <w:t xml:space="preserve"> </w:t>
-      </w:r>
-      <w:proofErr w:type="spellStart"/>
-      <w:r>
-        <w:t>necum</w:t>
-      </w:r>
-      <w:proofErr w:type="spellEnd"/>
-      <w:r>
-        <w:t xml:space="preserve"> </w:t>
-      </w:r>
-      <w:proofErr w:type="spellStart"/>
-      <w:r>
-        <w:t>quatur</w:t>
-      </w:r>
-      <w:proofErr w:type="spellEnd"/>
-      <w:r>
-        <w:t xml:space="preserve">, </w:t>
+      <w:r>
+        <w:t>Aeperro ea dem aut eiumque</w:t>
+      </w:r>
+      <w:r>
+        <w:t xml:space="preserve"> nieni necum quatur, </w:t>
       </w:r>
     </w:p>
     <w:p>
@@ -2289,43 +665,9 @@
       <w:r>
         <w:t xml:space="preserve">List with numbers. </w:t>
       </w:r>
-      <w:proofErr w:type="spellStart"/>
-      <w:r>
-        <w:t>Harunt</w:t>
-      </w:r>
-      <w:proofErr w:type="spellEnd"/>
-      <w:r>
-        <w:t xml:space="preserve"> lam as voles </w:t>
-      </w:r>
-      <w:proofErr w:type="spellStart"/>
-      <w:r>
-        <w:t>ini</w:t>
-      </w:r>
-      <w:proofErr w:type="spellEnd"/>
-      <w:r>
-        <w:t xml:space="preserve"> </w:t>
-      </w:r>
-      <w:proofErr w:type="spellStart"/>
-      <w:r>
-        <w:t>aut</w:t>
-      </w:r>
-      <w:proofErr w:type="spellEnd"/>
-      <w:r>
-        <w:t xml:space="preserve"> hic </w:t>
-      </w:r>
-      <w:proofErr w:type="spellStart"/>
-      <w:r>
-        <w:t>tem</w:t>
-      </w:r>
-      <w:proofErr w:type="spellEnd"/>
-      <w:r>
-        <w:t xml:space="preserve"> hic </w:t>
-      </w:r>
-      <w:proofErr w:type="spellStart"/>
-      <w:r>
-        <w:t>tecabo</w:t>
-      </w:r>
-      <w:proofErr w:type="spellEnd"/>
+      <w:r>
+        <w:t>Harunt lam as voles ini aut hic tem hic tecabo</w:t>
+      </w:r>
       <w:r>
         <w:t xml:space="preserve">. </w:t>
       </w:r>
@@ -2348,112 +690,17 @@
       <w:r>
         <w:t xml:space="preserve">List with bullets. </w:t>
       </w:r>
-      <w:proofErr w:type="spellStart"/>
       <w:r>
         <w:t>N</w:t>
       </w:r>
       <w:r>
-        <w:t>onsedit</w:t>
-      </w:r>
-      <w:proofErr w:type="spellEnd"/>
-      <w:r>
-        <w:t xml:space="preserve"> </w:t>
-      </w:r>
-      <w:proofErr w:type="spellStart"/>
-      <w:r>
-        <w:t>idelitaque</w:t>
-      </w:r>
-      <w:proofErr w:type="spellEnd"/>
-      <w:r>
-        <w:t xml:space="preserve"> ne </w:t>
-      </w:r>
-      <w:proofErr w:type="spellStart"/>
-      <w:r>
-        <w:t>parunt</w:t>
-      </w:r>
-      <w:proofErr w:type="spellEnd"/>
-      <w:r>
-        <w:t xml:space="preserve"> </w:t>
-      </w:r>
-      <w:proofErr w:type="spellStart"/>
-      <w:r>
-        <w:t>officab</w:t>
-      </w:r>
-      <w:proofErr w:type="spellEnd"/>
-      <w:r>
-        <w:t xml:space="preserve"> </w:t>
-      </w:r>
-      <w:proofErr w:type="spellStart"/>
-      <w:r>
-        <w:t>oriteni</w:t>
-      </w:r>
-      <w:proofErr w:type="spellEnd"/>
-      <w:r>
-        <w:t xml:space="preserve"> </w:t>
-      </w:r>
-      <w:proofErr w:type="spellStart"/>
-      <w:r>
-        <w:t>ut</w:t>
-      </w:r>
-      <w:proofErr w:type="spellEnd"/>
-      <w:r>
-        <w:t xml:space="preserve"> </w:t>
-      </w:r>
-      <w:proofErr w:type="spellStart"/>
-      <w:r>
-        <w:t>volupta</w:t>
-      </w:r>
-      <w:proofErr w:type="spellEnd"/>
-      <w:r>
-        <w:t xml:space="preserve"> </w:t>
-      </w:r>
-      <w:proofErr w:type="spellStart"/>
-      <w:r>
-        <w:t>tibusam</w:t>
-      </w:r>
-      <w:proofErr w:type="spellEnd"/>
-      <w:r>
-        <w:t xml:space="preserve"> </w:t>
-      </w:r>
-      <w:proofErr w:type="spellStart"/>
-      <w:r>
-        <w:t>ea</w:t>
-      </w:r>
-      <w:proofErr w:type="spellEnd"/>
-      <w:r>
-        <w:t xml:space="preserve"> </w:t>
-      </w:r>
-      <w:proofErr w:type="spellStart"/>
-      <w:r>
-        <w:t>saestem</w:t>
-      </w:r>
-      <w:proofErr w:type="spellEnd"/>
-      <w:r>
-        <w:t xml:space="preserve"> </w:t>
-      </w:r>
-      <w:proofErr w:type="spellStart"/>
-      <w:r>
-        <w:t>porion</w:t>
-      </w:r>
-      <w:proofErr w:type="spellEnd"/>
-      <w:r>
-        <w:t xml:space="preserve"> </w:t>
-      </w:r>
-      <w:proofErr w:type="spellStart"/>
-      <w:r>
-        <w:t>nesequaspis</w:t>
-      </w:r>
-      <w:proofErr w:type="spellEnd"/>
-      <w:r>
-        <w:t xml:space="preserve"> </w:t>
-      </w:r>
-      <w:proofErr w:type="spellStart"/>
-      <w:r>
-        <w:t>apienit</w:t>
-      </w:r>
-      <w:proofErr w:type="spellEnd"/>
-      <w:r>
-        <w:t>.</w:t>
+        <w:t xml:space="preserve">onsedit idelitaque ne </w:t>
+      </w:r>
+      <w:r>
+        <w:t xml:space="preserve">parunt </w:t>
+      </w:r>
+      <w:r>
+        <w:t>officab oriteni ut volupta tibusam ea saestem porion nesequaspis apienit.</w:t>
       </w:r>
     </w:p>
     <w:p>
@@ -2463,45 +710,8 @@
       <w:r>
         <w:t xml:space="preserve">List with bullets. </w:t>
       </w:r>
-      <w:proofErr w:type="spellStart"/>
-      <w:r>
-        <w:t>Occus</w:t>
-      </w:r>
-      <w:proofErr w:type="spellEnd"/>
-      <w:r>
-        <w:t xml:space="preserve"> </w:t>
-      </w:r>
-      <w:proofErr w:type="spellStart"/>
-      <w:r>
-        <w:t>velecab</w:t>
-      </w:r>
-      <w:proofErr w:type="spellEnd"/>
-      <w:r>
-        <w:t xml:space="preserve"> expel int et </w:t>
-      </w:r>
-      <w:proofErr w:type="spellStart"/>
-      <w:r>
-        <w:t>quiamus</w:t>
-      </w:r>
-      <w:proofErr w:type="spellEnd"/>
-      <w:r>
-        <w:t xml:space="preserve"> </w:t>
-      </w:r>
-      <w:proofErr w:type="spellStart"/>
-      <w:r>
-        <w:t>aeperro</w:t>
-      </w:r>
-      <w:proofErr w:type="spellEnd"/>
-      <w:r>
-        <w:t xml:space="preserve"> </w:t>
-      </w:r>
-      <w:proofErr w:type="spellStart"/>
-      <w:r>
-        <w:t>ea</w:t>
-      </w:r>
-      <w:proofErr w:type="spellEnd"/>
-      <w:r>
-        <w:t xml:space="preserve"> dem</w:t>
+      <w:r>
+        <w:t>Occus velecab expel int et quiamus aeperro ea dem</w:t>
       </w:r>
       <w:r>
         <w:t>.</w:t>
@@ -2523,354 +733,19 @@
         <w:pStyle w:val="MCBody"/>
       </w:pPr>
       <w:r>
-        <w:t xml:space="preserve">Quist </w:t>
-      </w:r>
-      <w:proofErr w:type="spellStart"/>
-      <w:r>
-        <w:t>faccae</w:t>
-      </w:r>
-      <w:proofErr w:type="spellEnd"/>
-      <w:r>
-        <w:t xml:space="preserve"> </w:t>
-      </w:r>
-      <w:proofErr w:type="spellStart"/>
-      <w:r>
-        <w:t>ommolectam</w:t>
-      </w:r>
-      <w:proofErr w:type="spellEnd"/>
-      <w:r>
-        <w:t xml:space="preserve">, </w:t>
-      </w:r>
-      <w:proofErr w:type="spellStart"/>
-      <w:r>
-        <w:t>quia</w:t>
-      </w:r>
-      <w:proofErr w:type="spellEnd"/>
-      <w:r>
-        <w:t xml:space="preserve"> </w:t>
-      </w:r>
-      <w:proofErr w:type="spellStart"/>
-      <w:r>
-        <w:t>niendae</w:t>
-      </w:r>
-      <w:proofErr w:type="spellEnd"/>
-      <w:r>
-        <w:t xml:space="preserve"> cum </w:t>
-      </w:r>
-      <w:proofErr w:type="spellStart"/>
-      <w:r>
-        <w:t>rehente</w:t>
-      </w:r>
-      <w:proofErr w:type="spellEnd"/>
-      <w:r>
-        <w:t xml:space="preserve"> </w:t>
-      </w:r>
-      <w:proofErr w:type="spellStart"/>
-      <w:r>
-        <w:t>cuptaspis</w:t>
-      </w:r>
-      <w:proofErr w:type="spellEnd"/>
-      <w:r>
-        <w:t xml:space="preserve"> dita </w:t>
-      </w:r>
-      <w:proofErr w:type="spellStart"/>
-      <w:r>
-        <w:t>aut</w:t>
-      </w:r>
-      <w:proofErr w:type="spellEnd"/>
-      <w:r>
-        <w:t xml:space="preserve"> </w:t>
-      </w:r>
-      <w:proofErr w:type="spellStart"/>
-      <w:r>
-        <w:t>endem</w:t>
-      </w:r>
-      <w:proofErr w:type="spellEnd"/>
-      <w:r>
-        <w:t xml:space="preserve"> </w:t>
-      </w:r>
-      <w:proofErr w:type="spellStart"/>
-      <w:r>
-        <w:t>quis</w:t>
-      </w:r>
-      <w:proofErr w:type="spellEnd"/>
-      <w:r>
-        <w:t xml:space="preserve"> </w:t>
-      </w:r>
-      <w:proofErr w:type="spellStart"/>
-      <w:r>
-        <w:t>susa</w:t>
-      </w:r>
-      <w:proofErr w:type="spellEnd"/>
-      <w:r>
-        <w:t xml:space="preserve"> </w:t>
-      </w:r>
-      <w:proofErr w:type="spellStart"/>
-      <w:r>
-        <w:t>voluptat</w:t>
-      </w:r>
-      <w:proofErr w:type="spellEnd"/>
-      <w:r>
-        <w:t xml:space="preserve"> </w:t>
-      </w:r>
-      <w:proofErr w:type="spellStart"/>
-      <w:r>
-        <w:t>alibea</w:t>
-      </w:r>
-      <w:proofErr w:type="spellEnd"/>
+        <w:t>Quist faccae ommolectam, quia niendae cum rehente cuptaspis dita aut endem quis susa voluptat alibea</w:t>
+      </w:r>
       <w:r>
         <w:t xml:space="preserve">. </w:t>
       </w:r>
-      <w:proofErr w:type="spellStart"/>
-      <w:r>
-        <w:t>Aborisi</w:t>
-      </w:r>
-      <w:proofErr w:type="spellEnd"/>
-      <w:r>
-        <w:t xml:space="preserve"> </w:t>
-      </w:r>
-      <w:proofErr w:type="spellStart"/>
-      <w:r>
-        <w:t>magnatatus</w:t>
-      </w:r>
-      <w:proofErr w:type="spellEnd"/>
-      <w:r>
-        <w:t xml:space="preserve"> </w:t>
-      </w:r>
-      <w:proofErr w:type="spellStart"/>
-      <w:r>
-        <w:t>etureiciam</w:t>
-      </w:r>
-      <w:proofErr w:type="spellEnd"/>
-      <w:r>
-        <w:t xml:space="preserve"> </w:t>
-      </w:r>
-      <w:proofErr w:type="spellStart"/>
-      <w:r>
-        <w:t>volor</w:t>
-      </w:r>
-      <w:proofErr w:type="spellEnd"/>
-      <w:r>
-        <w:t xml:space="preserve"> </w:t>
-      </w:r>
-      <w:proofErr w:type="spellStart"/>
-      <w:r>
-        <w:t>aut</w:t>
-      </w:r>
-      <w:proofErr w:type="spellEnd"/>
-      <w:r>
-        <w:t xml:space="preserve"> </w:t>
-      </w:r>
-      <w:proofErr w:type="spellStart"/>
-      <w:r>
-        <w:t>mos</w:t>
-      </w:r>
-      <w:proofErr w:type="spellEnd"/>
-      <w:r>
-        <w:t xml:space="preserve"> </w:t>
-      </w:r>
-      <w:proofErr w:type="spellStart"/>
-      <w:r>
-        <w:t>ipsam</w:t>
-      </w:r>
-      <w:proofErr w:type="spellEnd"/>
-      <w:r>
-        <w:t xml:space="preserve"> quos int, cum </w:t>
-      </w:r>
-      <w:proofErr w:type="spellStart"/>
-      <w:r>
-        <w:t>fuga</w:t>
-      </w:r>
-      <w:proofErr w:type="spellEnd"/>
-      <w:r>
-        <w:t xml:space="preserve">. </w:t>
-      </w:r>
-      <w:proofErr w:type="spellStart"/>
-      <w:r>
-        <w:t>Occus</w:t>
-      </w:r>
-      <w:proofErr w:type="spellEnd"/>
-      <w:r>
-        <w:t xml:space="preserve"> </w:t>
-      </w:r>
-      <w:proofErr w:type="spellStart"/>
-      <w:r>
-        <w:t>velecab</w:t>
-      </w:r>
-      <w:proofErr w:type="spellEnd"/>
-      <w:r>
-        <w:t xml:space="preserve"> </w:t>
-      </w:r>
-      <w:proofErr w:type="spellStart"/>
-      <w:r>
-        <w:t>oribus</w:t>
-      </w:r>
-      <w:proofErr w:type="spellEnd"/>
-      <w:r>
-        <w:t xml:space="preserve"> expel int et </w:t>
-      </w:r>
-      <w:proofErr w:type="spellStart"/>
-      <w:r>
-        <w:t>quiamus</w:t>
-      </w:r>
-      <w:proofErr w:type="spellEnd"/>
-      <w:r>
-        <w:t xml:space="preserve"> </w:t>
-      </w:r>
-      <w:proofErr w:type="spellStart"/>
-      <w:r>
-        <w:t>aeperro</w:t>
-      </w:r>
-      <w:proofErr w:type="spellEnd"/>
-      <w:r>
-        <w:t xml:space="preserve"> </w:t>
-      </w:r>
-      <w:proofErr w:type="spellStart"/>
-      <w:r>
-        <w:t>ea</w:t>
-      </w:r>
-      <w:proofErr w:type="spellEnd"/>
-      <w:r>
-        <w:t xml:space="preserve"> dem </w:t>
-      </w:r>
-      <w:proofErr w:type="spellStart"/>
-      <w:r>
-        <w:t>aut</w:t>
-      </w:r>
-      <w:proofErr w:type="spellEnd"/>
-      <w:r>
-        <w:t xml:space="preserve"> </w:t>
-      </w:r>
-      <w:proofErr w:type="spellStart"/>
-      <w:r>
-        <w:t>eiumque</w:t>
-      </w:r>
-      <w:proofErr w:type="spellEnd"/>
-      <w:r>
-        <w:t xml:space="preserve"> </w:t>
-      </w:r>
-      <w:proofErr w:type="spellStart"/>
-      <w:r>
-        <w:t>nieni</w:t>
-      </w:r>
-      <w:proofErr w:type="spellEnd"/>
-      <w:r>
-        <w:t xml:space="preserve"> </w:t>
-      </w:r>
-      <w:proofErr w:type="spellStart"/>
-      <w:r>
-        <w:t>necum</w:t>
-      </w:r>
-      <w:proofErr w:type="spellEnd"/>
-      <w:r>
-        <w:t xml:space="preserve"> </w:t>
-      </w:r>
-      <w:proofErr w:type="spellStart"/>
-      <w:r>
-        <w:t>quatur</w:t>
-      </w:r>
-      <w:proofErr w:type="spellEnd"/>
-      <w:r>
-        <w:t xml:space="preserve">, </w:t>
-      </w:r>
-      <w:proofErr w:type="spellStart"/>
-      <w:r>
-        <w:t>verciatius</w:t>
-      </w:r>
-      <w:proofErr w:type="spellEnd"/>
-      <w:r>
-        <w:t xml:space="preserve"> et </w:t>
-      </w:r>
-      <w:proofErr w:type="spellStart"/>
-      <w:r>
-        <w:t>latam</w:t>
-      </w:r>
-      <w:proofErr w:type="spellEnd"/>
-      <w:r>
-        <w:t xml:space="preserve"> il </w:t>
-      </w:r>
-      <w:proofErr w:type="spellStart"/>
-      <w:r>
-        <w:t>illaboratur</w:t>
-      </w:r>
-      <w:proofErr w:type="spellEnd"/>
-      <w:r>
-        <w:t xml:space="preserve">, </w:t>
-      </w:r>
-      <w:proofErr w:type="spellStart"/>
-      <w:r>
-        <w:t>omniet</w:t>
-      </w:r>
-      <w:proofErr w:type="spellEnd"/>
-      <w:r>
-        <w:t xml:space="preserve"> </w:t>
-      </w:r>
-      <w:proofErr w:type="spellStart"/>
-      <w:r>
-        <w:t>vollam</w:t>
-      </w:r>
-      <w:proofErr w:type="spellEnd"/>
-      <w:r>
-        <w:t xml:space="preserve"> </w:t>
-      </w:r>
-      <w:proofErr w:type="spellStart"/>
-      <w:r>
-        <w:t>harunt</w:t>
-      </w:r>
-      <w:proofErr w:type="spellEnd"/>
-      <w:r>
-        <w:t xml:space="preserve"> lam as </w:t>
-      </w:r>
-      <w:proofErr w:type="spellStart"/>
-      <w:r>
-        <w:t>quiamus</w:t>
-      </w:r>
-      <w:proofErr w:type="spellEnd"/>
-      <w:r>
-        <w:t xml:space="preserve"> </w:t>
-      </w:r>
-      <w:r>
-        <w:t xml:space="preserve">voles </w:t>
-      </w:r>
-      <w:proofErr w:type="spellStart"/>
-      <w:r>
-        <w:t>ini</w:t>
-      </w:r>
-      <w:proofErr w:type="spellEnd"/>
-      <w:r>
-        <w:t xml:space="preserve"> </w:t>
-      </w:r>
-      <w:proofErr w:type="spellStart"/>
-      <w:r>
-        <w:t>aut</w:t>
-      </w:r>
-      <w:proofErr w:type="spellEnd"/>
-      <w:r>
-        <w:t xml:space="preserve"> hic </w:t>
-      </w:r>
-      <w:proofErr w:type="spellStart"/>
-      <w:r>
-        <w:t>tem</w:t>
-      </w:r>
-      <w:proofErr w:type="spellEnd"/>
-      <w:r>
-        <w:t xml:space="preserve"> hic </w:t>
-      </w:r>
-      <w:proofErr w:type="spellStart"/>
-      <w:r>
-        <w:t>tesequa</w:t>
-      </w:r>
-      <w:proofErr w:type="spellEnd"/>
-      <w:r>
-        <w:t xml:space="preserve"> </w:t>
-      </w:r>
-      <w:proofErr w:type="spellStart"/>
-      <w:r>
-        <w:t>tecabo</w:t>
-      </w:r>
-      <w:proofErr w:type="spellEnd"/>
-      <w:r>
-        <w:t xml:space="preserve">. </w:t>
+      <w:r>
+        <w:t xml:space="preserve">Aborisi magnatatus etureiciam volor aut mos ipsam quos int, cum fuga. Occus velecab oribus expel int et quiamus aeperro ea dem aut eiumque nieni necum quatur, verciatius et latam il illaboratur, omniet vollam harunt lam as </w:t>
+      </w:r>
+      <w:r>
+        <w:t xml:space="preserve">quiamus </w:t>
+      </w:r>
+      <w:r>
+        <w:t xml:space="preserve">voles ini aut hic tem hic tesequa tecabo. </w:t>
       </w:r>
     </w:p>
     <w:p>
@@ -2896,130 +771,13 @@
         <w:t>,</w:t>
       </w:r>
       <w:r>
+        <w:t xml:space="preserve"> nim esequo est occum iduntiunto voluptate. Velibus mil ini quati sunto ini quati de.</w:t>
+      </w:r>
+      <w:r>
         <w:t xml:space="preserve"> </w:t>
       </w:r>
-      <w:proofErr w:type="spellStart"/>
-      <w:r>
-        <w:t>nim</w:t>
-      </w:r>
-      <w:proofErr w:type="spellEnd"/>
-      <w:r>
-        <w:t xml:space="preserve"> </w:t>
-      </w:r>
-      <w:proofErr w:type="spellStart"/>
-      <w:r>
-        <w:t>esequo</w:t>
-      </w:r>
-      <w:proofErr w:type="spellEnd"/>
-      <w:r>
-        <w:t xml:space="preserve"> </w:t>
-      </w:r>
-      <w:proofErr w:type="spellStart"/>
-      <w:r>
-        <w:t>est</w:t>
-      </w:r>
-      <w:proofErr w:type="spellEnd"/>
-      <w:r>
-        <w:t xml:space="preserve"> </w:t>
-      </w:r>
-      <w:proofErr w:type="spellStart"/>
-      <w:r>
-        <w:t>occum</w:t>
-      </w:r>
-      <w:proofErr w:type="spellEnd"/>
-      <w:r>
-        <w:t xml:space="preserve"> </w:t>
-      </w:r>
-      <w:proofErr w:type="spellStart"/>
-      <w:r>
-        <w:t>iduntiunto</w:t>
-      </w:r>
-      <w:proofErr w:type="spellEnd"/>
-      <w:r>
-        <w:t xml:space="preserve"> </w:t>
-      </w:r>
-      <w:proofErr w:type="spellStart"/>
-      <w:r>
-        <w:t>voluptate</w:t>
-      </w:r>
-      <w:proofErr w:type="spellEnd"/>
-      <w:r>
-        <w:t xml:space="preserve">. </w:t>
-      </w:r>
-      <w:proofErr w:type="spellStart"/>
-      <w:r>
-        <w:t>Velibus</w:t>
-      </w:r>
-      <w:proofErr w:type="spellEnd"/>
-      <w:r>
-        <w:t xml:space="preserve"> mil </w:t>
-      </w:r>
-      <w:proofErr w:type="spellStart"/>
-      <w:r>
-        <w:t>ini</w:t>
-      </w:r>
-      <w:proofErr w:type="spellEnd"/>
-      <w:r>
-        <w:t xml:space="preserve"> </w:t>
-      </w:r>
-      <w:proofErr w:type="spellStart"/>
-      <w:r>
-        <w:t>quati</w:t>
-      </w:r>
-      <w:proofErr w:type="spellEnd"/>
-      <w:r>
-        <w:t xml:space="preserve"> </w:t>
-      </w:r>
-      <w:proofErr w:type="spellStart"/>
-      <w:r>
-        <w:t>sunto</w:t>
-      </w:r>
-      <w:proofErr w:type="spellEnd"/>
-      <w:r>
-        <w:t xml:space="preserve"> </w:t>
-      </w:r>
-      <w:proofErr w:type="spellStart"/>
-      <w:r>
-        <w:t>ini</w:t>
-      </w:r>
-      <w:proofErr w:type="spellEnd"/>
-      <w:r>
-        <w:t xml:space="preserve"> </w:t>
-      </w:r>
-      <w:proofErr w:type="spellStart"/>
-      <w:r>
-        <w:t>quati</w:t>
-      </w:r>
-      <w:proofErr w:type="spellEnd"/>
-      <w:r>
-        <w:t xml:space="preserve"> de.</w:t>
-      </w:r>
-      <w:r>
-        <w:t xml:space="preserve"> </w:t>
-      </w:r>
-      <w:proofErr w:type="spellStart"/>
-      <w:r>
-        <w:t>Occus</w:t>
-      </w:r>
-      <w:proofErr w:type="spellEnd"/>
-      <w:r>
-        <w:t xml:space="preserve"> </w:t>
-      </w:r>
-      <w:proofErr w:type="spellStart"/>
-      <w:r>
-        <w:t>velecab</w:t>
-      </w:r>
-      <w:proofErr w:type="spellEnd"/>
-      <w:r>
-        <w:t xml:space="preserve"> </w:t>
-      </w:r>
-      <w:proofErr w:type="spellStart"/>
-      <w:r>
-        <w:t>oribus</w:t>
-      </w:r>
-      <w:proofErr w:type="spellEnd"/>
-      <w:r>
-        <w:t xml:space="preserve"> expel</w:t>
+      <w:r>
+        <w:t>Occus velecab oribus expel</w:t>
       </w:r>
       <w:r>
         <w:t>.</w:t>
@@ -3051,200 +809,11 @@
       <w:pPr>
         <w:pStyle w:val="MCBody"/>
       </w:pPr>
-      <w:proofErr w:type="spellStart"/>
       <w:r>
         <w:t>N</w:t>
       </w:r>
       <w:r>
-        <w:t>onsedit</w:t>
-      </w:r>
-      <w:proofErr w:type="spellEnd"/>
-      <w:r>
-        <w:t xml:space="preserve"> </w:t>
-      </w:r>
-      <w:proofErr w:type="spellStart"/>
-      <w:r>
-        <w:t>idelitaque</w:t>
-      </w:r>
-      <w:proofErr w:type="spellEnd"/>
-      <w:r>
-        <w:t xml:space="preserve"> ne </w:t>
-      </w:r>
-      <w:proofErr w:type="spellStart"/>
-      <w:r>
-        <w:t>parunt</w:t>
-      </w:r>
-      <w:proofErr w:type="spellEnd"/>
-      <w:r>
-        <w:t xml:space="preserve"> </w:t>
-      </w:r>
-      <w:proofErr w:type="spellStart"/>
-      <w:r>
-        <w:t>officab</w:t>
-      </w:r>
-      <w:proofErr w:type="spellEnd"/>
-      <w:r>
-        <w:t xml:space="preserve"> </w:t>
-      </w:r>
-      <w:proofErr w:type="spellStart"/>
-      <w:r>
-        <w:t>oriteni</w:t>
-      </w:r>
-      <w:proofErr w:type="spellEnd"/>
-      <w:r>
-        <w:t xml:space="preserve"> </w:t>
-      </w:r>
-      <w:proofErr w:type="spellStart"/>
-      <w:r>
-        <w:t>ut</w:t>
-      </w:r>
-      <w:proofErr w:type="spellEnd"/>
-      <w:r>
-        <w:t xml:space="preserve"> </w:t>
-      </w:r>
-      <w:proofErr w:type="spellStart"/>
-      <w:r>
-        <w:t>volupta</w:t>
-      </w:r>
-      <w:proofErr w:type="spellEnd"/>
-      <w:r>
-        <w:t xml:space="preserve"> </w:t>
-      </w:r>
-      <w:proofErr w:type="spellStart"/>
-      <w:r>
-        <w:t>tibusam</w:t>
-      </w:r>
-      <w:proofErr w:type="spellEnd"/>
-      <w:r>
-        <w:t xml:space="preserve"> </w:t>
-      </w:r>
-      <w:proofErr w:type="spellStart"/>
-      <w:r>
-        <w:t>ea</w:t>
-      </w:r>
-      <w:proofErr w:type="spellEnd"/>
-      <w:r>
-        <w:t xml:space="preserve"> </w:t>
-      </w:r>
-      <w:proofErr w:type="spellStart"/>
-      <w:r>
-        <w:t>saestem</w:t>
-      </w:r>
-      <w:proofErr w:type="spellEnd"/>
-      <w:r>
-        <w:t xml:space="preserve"> </w:t>
-      </w:r>
-      <w:proofErr w:type="spellStart"/>
-      <w:r>
-        <w:t>porion</w:t>
-      </w:r>
-      <w:proofErr w:type="spellEnd"/>
-      <w:r>
-        <w:t xml:space="preserve"> </w:t>
-      </w:r>
-      <w:proofErr w:type="spellStart"/>
-      <w:r>
-        <w:t>nesequaspis</w:t>
-      </w:r>
-      <w:proofErr w:type="spellEnd"/>
-      <w:r>
-        <w:t xml:space="preserve"> </w:t>
-      </w:r>
-      <w:proofErr w:type="spellStart"/>
-      <w:r>
-        <w:t>apienit</w:t>
-      </w:r>
-      <w:proofErr w:type="spellEnd"/>
-      <w:r>
-        <w:t xml:space="preserve">, od </w:t>
-      </w:r>
-      <w:proofErr w:type="spellStart"/>
-      <w:r>
-        <w:t>enem</w:t>
-      </w:r>
-      <w:proofErr w:type="spellEnd"/>
-      <w:r>
-        <w:t xml:space="preserve"> </w:t>
-      </w:r>
-      <w:proofErr w:type="spellStart"/>
-      <w:r>
-        <w:t>natur</w:t>
-      </w:r>
-      <w:proofErr w:type="spellEnd"/>
-      <w:r>
-        <w:t xml:space="preserve"> sum, </w:t>
-      </w:r>
-      <w:proofErr w:type="spellStart"/>
-      <w:r>
-        <w:t>samenditas</w:t>
-      </w:r>
-      <w:proofErr w:type="spellEnd"/>
-      <w:r>
-        <w:t xml:space="preserve"> </w:t>
-      </w:r>
-      <w:proofErr w:type="spellStart"/>
-      <w:r>
-        <w:t>idis</w:t>
-      </w:r>
-      <w:proofErr w:type="spellEnd"/>
-      <w:r>
-        <w:t xml:space="preserve"> </w:t>
-      </w:r>
-      <w:proofErr w:type="spellStart"/>
-      <w:r>
-        <w:t>nem</w:t>
-      </w:r>
-      <w:proofErr w:type="spellEnd"/>
-      <w:r>
-        <w:t xml:space="preserve">. </w:t>
-      </w:r>
-      <w:proofErr w:type="spellStart"/>
-      <w:r>
-        <w:t>Occus</w:t>
-      </w:r>
-      <w:proofErr w:type="spellEnd"/>
-      <w:r>
-        <w:t xml:space="preserve"> </w:t>
-      </w:r>
-      <w:proofErr w:type="spellStart"/>
-      <w:r>
-        <w:t>velecab</w:t>
-      </w:r>
-      <w:proofErr w:type="spellEnd"/>
-      <w:r>
-        <w:t xml:space="preserve"> </w:t>
-      </w:r>
-      <w:proofErr w:type="spellStart"/>
-      <w:r>
-        <w:t>oribus</w:t>
-      </w:r>
-      <w:proofErr w:type="spellEnd"/>
-      <w:r>
-        <w:t xml:space="preserve"> expel int et </w:t>
-      </w:r>
-      <w:proofErr w:type="spellStart"/>
-      <w:r>
-        <w:t>quiamus</w:t>
-      </w:r>
-      <w:proofErr w:type="spellEnd"/>
-      <w:r>
-        <w:t xml:space="preserve"> </w:t>
-      </w:r>
-      <w:proofErr w:type="spellStart"/>
-      <w:r>
-        <w:t>aeperro</w:t>
-      </w:r>
-      <w:proofErr w:type="spellEnd"/>
-      <w:r>
-        <w:t xml:space="preserve"> </w:t>
-      </w:r>
-      <w:proofErr w:type="spellStart"/>
-      <w:r>
-        <w:t>ea</w:t>
-      </w:r>
-      <w:proofErr w:type="spellEnd"/>
-      <w:r>
-        <w:t xml:space="preserve"> dem.</w:t>
+        <w:t>onsedit idelitaque ne parunt officab oriteni ut volupta tibusam ea saestem porion nesequaspis apienit, od enem natur sum, samenditas idis nem. Occus velecab oribus expel int et quiamus aeperro ea dem.</w:t>
       </w:r>
     </w:p>
     <w:p>
@@ -3304,7 +873,7 @@
         <mc:AlternateContent>
           <mc:Choice Requires="wps">
             <w:drawing>
-              <wp:anchor distT="0" distB="0" distL="114300" distR="114300" simplePos="0" relativeHeight="251822080" behindDoc="0" locked="0" layoutInCell="1" allowOverlap="1" wp14:anchorId="42689384" wp14:editId="3CD84E28">
+              <wp:anchor distT="0" distB="0" distL="114300" distR="114300" simplePos="0" relativeHeight="251658240" behindDoc="0" locked="0" layoutInCell="1" allowOverlap="1" wp14:anchorId="42689384" wp14:editId="3CD84E28">
                 <wp:simplePos x="0" y="0"/>
                 <wp:positionH relativeFrom="column">
                   <wp:posOffset>0</wp:posOffset>
@@ -3375,7 +944,7 @@
                 <v:stroke joinstyle="miter"/>
                 <v:path gradientshapeok="t" o:connecttype="rect"/>
               </v:shapetype>
-              <v:shape id="Text Box 19" o:spid="_x0000_s1026" type="#_x0000_t202" style="position:absolute;margin-left:0;margin-top:584.9pt;width:234pt;height:78.5pt;z-index:251822080;visibility:visible;mso-wrap-style:square;mso-width-percent:0;mso-height-percent:0;mso-wrap-distance-left:9pt;mso-wrap-distance-top:0;mso-wrap-distance-right:9pt;mso-wrap-distance-bottom:0;mso-position-horizontal:absolute;mso-position-horizontal-relative:text;mso-position-vertical:absolute;mso-position-vertical-relative:text;mso-width-percent:0;mso-height-percent:0;mso-width-relative:margin;mso-height-relative:margin;v-text-anchor:bottom" o:gfxdata="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" fillcolor="window" stroked="f" strokeweight=".5pt">
+              <v:shape id="Text Box 19" o:spid="_x0000_s1026" type="#_x0000_t202" style="position:absolute;margin-left:0;margin-top:584.9pt;width:234pt;height:78.5pt;z-index:251658240;visibility:visible;mso-wrap-style:square;mso-width-percent:0;mso-height-percent:0;mso-wrap-distance-left:9pt;mso-wrap-distance-top:0;mso-wrap-distance-right:9pt;mso-wrap-distance-bottom:0;mso-position-horizontal:absolute;mso-position-horizontal-relative:text;mso-position-vertical:absolute;mso-position-vertical-relative:text;mso-width-percent:0;mso-height-percent:0;mso-width-relative:margin;mso-height-relative:margin;v-text-anchor:bottom" o:gfxdata="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" fillcolor="window" stroked="f" strokeweight=".5pt">
                 <v:textbox inset="0,0,0,36pt">
                   <w:txbxContent>
                     <w:p>
@@ -3410,256 +979,14 @@
       <w:pPr>
         <w:pStyle w:val="MCBody"/>
       </w:pPr>
-      <w:proofErr w:type="spellStart"/>
-      <w:r>
-        <w:t>Aborisi</w:t>
-      </w:r>
-      <w:proofErr w:type="spellEnd"/>
-      <w:r>
-        <w:t xml:space="preserve"> </w:t>
-      </w:r>
-      <w:proofErr w:type="spellStart"/>
-      <w:r>
-        <w:t>magnatatus</w:t>
-      </w:r>
-      <w:proofErr w:type="spellEnd"/>
-      <w:r>
-        <w:t xml:space="preserve"> </w:t>
-      </w:r>
-      <w:proofErr w:type="spellStart"/>
-      <w:r>
-        <w:t>etureiciam</w:t>
-      </w:r>
-      <w:proofErr w:type="spellEnd"/>
-      <w:r>
-        <w:t xml:space="preserve"> </w:t>
-      </w:r>
-      <w:proofErr w:type="spellStart"/>
-      <w:r>
-        <w:t>volor</w:t>
-      </w:r>
-      <w:proofErr w:type="spellEnd"/>
-      <w:r>
-        <w:t xml:space="preserve"> </w:t>
-      </w:r>
-      <w:proofErr w:type="spellStart"/>
-      <w:r>
-        <w:t>aut</w:t>
-      </w:r>
-      <w:proofErr w:type="spellEnd"/>
-      <w:r>
-        <w:t xml:space="preserve"> </w:t>
-      </w:r>
-      <w:proofErr w:type="spellStart"/>
-      <w:r>
-        <w:t>mos</w:t>
-      </w:r>
-      <w:proofErr w:type="spellEnd"/>
-      <w:r>
-        <w:t xml:space="preserve"> </w:t>
-      </w:r>
-      <w:proofErr w:type="spellStart"/>
-      <w:r>
-        <w:t>ipsam</w:t>
-      </w:r>
-      <w:proofErr w:type="spellEnd"/>
-      <w:r>
-        <w:t xml:space="preserve"> quos int, </w:t>
-      </w:r>
-      <w:proofErr w:type="spellStart"/>
-      <w:r>
-        <w:t>fuga</w:t>
-      </w:r>
-      <w:proofErr w:type="spellEnd"/>
-      <w:r>
-        <w:t xml:space="preserve">. </w:t>
-      </w:r>
-      <w:proofErr w:type="spellStart"/>
-      <w:r>
-        <w:t>Occus</w:t>
-      </w:r>
-      <w:proofErr w:type="spellEnd"/>
-      <w:r>
-        <w:t xml:space="preserve"> </w:t>
-      </w:r>
-      <w:proofErr w:type="spellStart"/>
-      <w:r>
-        <w:t>velecab</w:t>
-      </w:r>
-      <w:proofErr w:type="spellEnd"/>
-      <w:r>
-        <w:t xml:space="preserve"> </w:t>
-      </w:r>
-      <w:proofErr w:type="spellStart"/>
-      <w:r>
-        <w:t>oribus</w:t>
-      </w:r>
-      <w:proofErr w:type="spellEnd"/>
-      <w:r>
-        <w:t xml:space="preserve"> expel int et </w:t>
-      </w:r>
-      <w:proofErr w:type="spellStart"/>
-      <w:r>
-        <w:t>quiamus</w:t>
-      </w:r>
-      <w:proofErr w:type="spellEnd"/>
-      <w:r>
-        <w:t xml:space="preserve"> </w:t>
-      </w:r>
-      <w:proofErr w:type="spellStart"/>
-      <w:r>
-        <w:t>aeperro</w:t>
-      </w:r>
-      <w:proofErr w:type="spellEnd"/>
-      <w:r>
-        <w:t xml:space="preserve"> </w:t>
-      </w:r>
-      <w:proofErr w:type="spellStart"/>
-      <w:r>
-        <w:t>ea</w:t>
-      </w:r>
-      <w:proofErr w:type="spellEnd"/>
-      <w:r>
-        <w:t xml:space="preserve"> dem </w:t>
-      </w:r>
-      <w:proofErr w:type="spellStart"/>
-      <w:r>
-        <w:t>aut</w:t>
-      </w:r>
-      <w:proofErr w:type="spellEnd"/>
-      <w:r>
-        <w:t xml:space="preserve"> </w:t>
-      </w:r>
-      <w:proofErr w:type="spellStart"/>
-      <w:r>
-        <w:t>eiumque</w:t>
-      </w:r>
-      <w:proofErr w:type="spellEnd"/>
-      <w:r>
-        <w:t xml:space="preserve"> </w:t>
-      </w:r>
-      <w:proofErr w:type="spellStart"/>
-      <w:r>
-        <w:t>nieni</w:t>
-      </w:r>
-      <w:proofErr w:type="spellEnd"/>
-      <w:r>
-        <w:t xml:space="preserve"> </w:t>
-      </w:r>
-      <w:proofErr w:type="spellStart"/>
-      <w:r>
-        <w:t>necum</w:t>
-      </w:r>
-      <w:proofErr w:type="spellEnd"/>
-      <w:r>
-        <w:t xml:space="preserve"> </w:t>
-      </w:r>
-      <w:proofErr w:type="spellStart"/>
-      <w:r>
-        <w:t>quatur</w:t>
-      </w:r>
-      <w:proofErr w:type="spellEnd"/>
-      <w:r>
-        <w:t xml:space="preserve">, </w:t>
-      </w:r>
-      <w:proofErr w:type="spellStart"/>
-      <w:r>
-        <w:t>verciatius</w:t>
-      </w:r>
-      <w:proofErr w:type="spellEnd"/>
-      <w:r>
-        <w:t xml:space="preserve"> et </w:t>
-      </w:r>
-      <w:proofErr w:type="spellStart"/>
-      <w:r>
-        <w:t>latam</w:t>
-      </w:r>
-      <w:proofErr w:type="spellEnd"/>
-      <w:r>
-        <w:t xml:space="preserve"> il </w:t>
-      </w:r>
-      <w:proofErr w:type="spellStart"/>
-      <w:r>
-        <w:t>illaboratur</w:t>
-      </w:r>
-      <w:proofErr w:type="spellEnd"/>
-      <w:r>
-        <w:t xml:space="preserve">, </w:t>
-      </w:r>
-      <w:proofErr w:type="spellStart"/>
-      <w:r>
-        <w:t>omniet</w:t>
-      </w:r>
-      <w:proofErr w:type="spellEnd"/>
-      <w:r>
-        <w:t xml:space="preserve"> </w:t>
-      </w:r>
-      <w:proofErr w:type="spellStart"/>
-      <w:r>
-        <w:t>vollam</w:t>
-      </w:r>
-      <w:proofErr w:type="spellEnd"/>
-      <w:r>
-        <w:t xml:space="preserve"> </w:t>
-      </w:r>
-      <w:proofErr w:type="spellStart"/>
-      <w:r>
-        <w:t>harunt</w:t>
-      </w:r>
-      <w:proofErr w:type="spellEnd"/>
-      <w:r>
-        <w:t xml:space="preserve"> lam as </w:t>
-      </w:r>
-      <w:proofErr w:type="spellStart"/>
-      <w:r>
-        <w:t>quiamus</w:t>
-      </w:r>
-      <w:proofErr w:type="spellEnd"/>
-      <w:r>
-        <w:t xml:space="preserve"> </w:t>
-      </w:r>
-      <w:r>
-        <w:t xml:space="preserve">voles </w:t>
-      </w:r>
-      <w:proofErr w:type="spellStart"/>
-      <w:r>
-        <w:t>ini</w:t>
-      </w:r>
-      <w:proofErr w:type="spellEnd"/>
-      <w:r>
-        <w:t xml:space="preserve"> </w:t>
-      </w:r>
-      <w:proofErr w:type="spellStart"/>
-      <w:r>
-        <w:t>aut</w:t>
-      </w:r>
-      <w:proofErr w:type="spellEnd"/>
-      <w:r>
-        <w:t xml:space="preserve"> hic </w:t>
-      </w:r>
-      <w:proofErr w:type="spellStart"/>
-      <w:r>
-        <w:t>tem</w:t>
-      </w:r>
-      <w:proofErr w:type="spellEnd"/>
-      <w:r>
-        <w:t xml:space="preserve"> hic </w:t>
-      </w:r>
-      <w:proofErr w:type="spellStart"/>
-      <w:r>
-        <w:t>tesequa</w:t>
-      </w:r>
-      <w:proofErr w:type="spellEnd"/>
-      <w:r>
-        <w:t xml:space="preserve"> </w:t>
-      </w:r>
-      <w:proofErr w:type="spellStart"/>
-      <w:r>
-        <w:t>tecabo</w:t>
-      </w:r>
-      <w:proofErr w:type="spellEnd"/>
-      <w:r>
-        <w:t xml:space="preserve">. </w:t>
+      <w:r>
+        <w:t xml:space="preserve">Aborisi magnatatus etureiciam volor aut mos ipsam quos int, fuga. Occus velecab oribus expel int et quiamus aeperro ea dem aut eiumque nieni necum quatur, verciatius et latam il illaboratur, omniet vollam harunt lam as </w:t>
+      </w:r>
+      <w:r>
+        <w:t xml:space="preserve">quiamus </w:t>
+      </w:r>
+      <w:r>
+        <w:t xml:space="preserve">voles ini aut hic tem hic tesequa tecabo. </w:t>
       </w:r>
     </w:p>
     <w:tbl>
@@ -4035,11 +1362,9 @@
             <w:pPr>
               <w:pStyle w:val="MCTables"/>
             </w:pPr>
-            <w:proofErr w:type="spellStart"/>
             <w:r>
               <w:t>Morar</w:t>
             </w:r>
-            <w:proofErr w:type="spellEnd"/>
           </w:p>
         </w:tc>
         <w:tc>
@@ -4192,13 +1517,8 @@
             <w:pPr>
               <w:pStyle w:val="MCTables"/>
             </w:pPr>
-            <w:proofErr w:type="spellStart"/>
             <w:r>
-              <w:t>Fumery</w:t>
-            </w:r>
-            <w:proofErr w:type="spellEnd"/>
-            <w:r>
-              <w:t xml:space="preserve"> </w:t>
+              <w:t xml:space="preserve">Fumery </w:t>
             </w:r>
           </w:p>
         </w:tc>
@@ -4289,7 +1609,7 @@
 </file>
 
 <file path=word/endnotes.xml><?xml version="1.0" encoding="utf-8"?>
-<w:endnotes xmlns:wpc="http://schemas.microsoft.com/office/word/2010/wordprocessingCanvas" xmlns:cx="http://schemas.microsoft.com/office/drawing/2014/chartex" xmlns:cx1="http://schemas.microsoft.com/office/drawing/2015/9/8/chartex" xmlns:cx2="http://schemas.microsoft.com/office/drawing/2015/10/21/chartex" xmlns:cx3="http://schemas.microsoft.com/office/drawing/2016/5/9/chartex" xmlns:cx4="http://schemas.microsoft.com/office/drawing/2016/5/10/chartex" xmlns:cx5="http://schemas.microsoft.com/office/drawing/2016/5/11/chartex" xmlns:cx6="http://schemas.microsoft.com/office/drawing/2016/5/12/chartex" xmlns:cx7="http://schemas.microsoft.com/office/drawing/2016/5/13/chartex" xmlns:cx8="http://schemas.microsoft.com/office/drawing/2016/5/14/chartex" xmlns:mc="http://schemas.openxmlformats.org/markup-compatibility/2006" xmlns:aink="http://schemas.microsoft.com/office/drawing/2016/ink" xmlns:am3d="http://schemas.microsoft.com/office/drawing/2017/model3d" xmlns:o="urn:schemas-microsoft-com:office:office" xmlns:r="http://schemas.openxmlformats.org/officeDocument/2006/relationships" xmlns:m="http://schemas.openxmlformats.org/officeDocument/2006/math" xmlns:v="urn:schemas-microsoft-com:vml" xmlns:wp14="http://schemas.microsoft.com/office/word/2010/wordprocessingDrawing" xmlns:wp="http://schemas.openxmlformats.org/drawingml/2006/wordprocessingDrawing" xmlns:w10="urn:schemas-microsoft-com:office:word" xmlns:w="http://schemas.openxmlformats.org/wordprocessingml/2006/main" xmlns:w14="http://schemas.microsoft.com/office/word/2010/wordml" xmlns:w15="http://schemas.microsoft.com/office/word/2012/wordml" xmlns:w16cex="http://schemas.microsoft.com/office/word/2018/wordml/cex" xmlns:w16cid="http://schemas.microsoft.com/office/word/2016/wordml/cid" xmlns:w16="http://schemas.microsoft.com/office/word/2018/wordml" xmlns:w16se="http://schemas.microsoft.com/office/word/2015/wordml/symex" xmlns:wpg="http://schemas.microsoft.com/office/word/2010/wordprocessingGroup" xmlns:wpi="http://schemas.microsoft.com/office/word/2010/wordprocessingInk" xmlns:wne="http://schemas.microsoft.com/office/word/2006/wordml" xmlns:wps="http://schemas.microsoft.com/office/word/2010/wordprocessingShape" mc:Ignorable="w14 w15 w16se w16cid w16 w16cex wp14">
+<w:endnotes xmlns:wpc="http://schemas.microsoft.com/office/word/2010/wordprocessingCanvas" xmlns:cx="http://schemas.microsoft.com/office/drawing/2014/chartex" xmlns:cx1="http://schemas.microsoft.com/office/drawing/2015/9/8/chartex" xmlns:cx2="http://schemas.microsoft.com/office/drawing/2015/10/21/chartex" xmlns:cx3="http://schemas.microsoft.com/office/drawing/2016/5/9/chartex" xmlns:cx4="http://schemas.microsoft.com/office/drawing/2016/5/10/chartex" xmlns:cx5="http://schemas.microsoft.com/office/drawing/2016/5/11/chartex" xmlns:cx6="http://schemas.microsoft.com/office/drawing/2016/5/12/chartex" xmlns:cx7="http://schemas.microsoft.com/office/drawing/2016/5/13/chartex" xmlns:cx8="http://schemas.microsoft.com/office/drawing/2016/5/14/chartex" xmlns:mc="http://schemas.openxmlformats.org/markup-compatibility/2006" xmlns:aink="http://schemas.microsoft.com/office/drawing/2016/ink" xmlns:am3d="http://schemas.microsoft.com/office/drawing/2017/model3d" xmlns:o="urn:schemas-microsoft-com:office:office" xmlns:oel="http://schemas.microsoft.com/office/2019/extlst" xmlns:r="http://schemas.openxmlformats.org/officeDocument/2006/relationships" xmlns:m="http://schemas.openxmlformats.org/officeDocument/2006/math" xmlns:v="urn:schemas-microsoft-com:vml" xmlns:wp14="http://schemas.microsoft.com/office/word/2010/wordprocessingDrawing" xmlns:wp="http://schemas.openxmlformats.org/drawingml/2006/wordprocessingDrawing" xmlns:w10="urn:schemas-microsoft-com:office:word" xmlns:w="http://schemas.openxmlformats.org/wordprocessingml/2006/main" xmlns:w14="http://schemas.microsoft.com/office/word/2010/wordml" xmlns:w15="http://schemas.microsoft.com/office/word/2012/wordml" xmlns:w16cex="http://schemas.microsoft.com/office/word/2018/wordml/cex" xmlns:w16cid="http://schemas.microsoft.com/office/word/2016/wordml/cid" xmlns:w16="http://schemas.microsoft.com/office/word/2018/wordml" xmlns:w16du="http://schemas.microsoft.com/office/word/2023/wordml/word16du" xmlns:w16sdtdh="http://schemas.microsoft.com/office/word/2020/wordml/sdtdatahash" xmlns:w16sdtfl="http://schemas.microsoft.com/office/word/2024/wordml/sdtformatlock" xmlns:w16se="http://schemas.microsoft.com/office/word/2015/wordml/symex" xmlns:wpg="http://schemas.microsoft.com/office/word/2010/wordprocessingGroup" xmlns:wpi="http://schemas.microsoft.com/office/word/2010/wordprocessingInk" xmlns:wne="http://schemas.microsoft.com/office/word/2006/wordml" xmlns:wps="http://schemas.microsoft.com/office/word/2010/wordprocessingShape" mc:Ignorable="w14 w15 w16se w16cid w16 w16cex w16sdtdh w16sdtfl w16du wp14">
   <w:endnote w:type="separator" w:id="-1">
     <w:p>
       <w:pPr>
@@ -4318,7 +1638,7 @@
 </file>
 
 <file path=word/footer1.xml><?xml version="1.0" encoding="utf-8"?>
-<w:ftr xmlns:wpc="http://schemas.microsoft.com/office/word/2010/wordprocessingCanvas" xmlns:cx="http://schemas.microsoft.com/office/drawing/2014/chartex" xmlns:cx1="http://schemas.microsoft.com/office/drawing/2015/9/8/chartex" xmlns:cx2="http://schemas.microsoft.com/office/drawing/2015/10/21/chartex" xmlns:cx3="http://schemas.microsoft.com/office/drawing/2016/5/9/chartex" xmlns:cx4="http://schemas.microsoft.com/office/drawing/2016/5/10/chartex" xmlns:cx5="http://schemas.microsoft.com/office/drawing/2016/5/11/chartex" xmlns:cx6="http://schemas.microsoft.com/office/drawing/2016/5/12/chartex" xmlns:cx7="http://schemas.microsoft.com/office/drawing/2016/5/13/chartex" xmlns:cx8="http://schemas.microsoft.com/office/drawing/2016/5/14/chartex" xmlns:mc="http://schemas.openxmlformats.org/markup-compatibility/2006" xmlns:aink="http://schemas.microsoft.com/office/drawing/2016/ink" xmlns:am3d="http://schemas.microsoft.com/office/drawing/2017/model3d" xmlns:o="urn:schemas-microsoft-com:office:office" xmlns:r="http://schemas.openxmlformats.org/officeDocument/2006/relationships" xmlns:m="http://schemas.openxmlformats.org/officeDocument/2006/math" xmlns:v="urn:schemas-microsoft-com:vml" xmlns:wp14="http://schemas.microsoft.com/office/word/2010/wordprocessingDrawing" xmlns:wp="http://schemas.openxmlformats.org/drawingml/2006/wordprocessingDrawing" xmlns:w10="urn:schemas-microsoft-com:office:word" xmlns:w="http://schemas.openxmlformats.org/wordprocessingml/2006/main" xmlns:w14="http://schemas.microsoft.com/office/word/2010/wordml" xmlns:w15="http://schemas.microsoft.com/office/word/2012/wordml" xmlns:w16cex="http://schemas.microsoft.com/office/word/2018/wordml/cex" xmlns:w16cid="http://schemas.microsoft.com/office/word/2016/wordml/cid" xmlns:w16="http://schemas.microsoft.com/office/word/2018/wordml" xmlns:w16se="http://schemas.microsoft.com/office/word/2015/wordml/symex" xmlns:wpg="http://schemas.microsoft.com/office/word/2010/wordprocessingGroup" xmlns:wpi="http://schemas.microsoft.com/office/word/2010/wordprocessingInk" xmlns:wne="http://schemas.microsoft.com/office/word/2006/wordml" xmlns:wps="http://schemas.microsoft.com/office/word/2010/wordprocessingShape" mc:Ignorable="w14 w15 w16se w16cid w16 w16cex wp14">
+<w:ftr xmlns:wpc="http://schemas.microsoft.com/office/word/2010/wordprocessingCanvas" xmlns:cx="http://schemas.microsoft.com/office/drawing/2014/chartex" xmlns:cx1="http://schemas.microsoft.com/office/drawing/2015/9/8/chartex" xmlns:cx2="http://schemas.microsoft.com/office/drawing/2015/10/21/chartex" xmlns:cx3="http://schemas.microsoft.com/office/drawing/2016/5/9/chartex" xmlns:cx4="http://schemas.microsoft.com/office/drawing/2016/5/10/chartex" xmlns:cx5="http://schemas.microsoft.com/office/drawing/2016/5/11/chartex" xmlns:cx6="http://schemas.microsoft.com/office/drawing/2016/5/12/chartex" xmlns:cx7="http://schemas.microsoft.com/office/drawing/2016/5/13/chartex" xmlns:cx8="http://schemas.microsoft.com/office/drawing/2016/5/14/chartex" xmlns:mc="http://schemas.openxmlformats.org/markup-compatibility/2006" xmlns:aink="http://schemas.microsoft.com/office/drawing/2016/ink" xmlns:am3d="http://schemas.microsoft.com/office/drawing/2017/model3d" xmlns:o="urn:schemas-microsoft-com:office:office" xmlns:oel="http://schemas.microsoft.com/office/2019/extlst" xmlns:r="http://schemas.openxmlformats.org/officeDocument/2006/relationships" xmlns:m="http://schemas.openxmlformats.org/officeDocument/2006/math" xmlns:v="urn:schemas-microsoft-com:vml" xmlns:wp14="http://schemas.microsoft.com/office/word/2010/wordprocessingDrawing" xmlns:wp="http://schemas.openxmlformats.org/drawingml/2006/wordprocessingDrawing" xmlns:w10="urn:schemas-microsoft-com:office:word" xmlns:w="http://schemas.openxmlformats.org/wordprocessingml/2006/main" xmlns:w14="http://schemas.microsoft.com/office/word/2010/wordml" xmlns:w15="http://schemas.microsoft.com/office/word/2012/wordml" xmlns:w16cex="http://schemas.microsoft.com/office/word/2018/wordml/cex" xmlns:w16cid="http://schemas.microsoft.com/office/word/2016/wordml/cid" xmlns:w16="http://schemas.microsoft.com/office/word/2018/wordml" xmlns:w16du="http://schemas.microsoft.com/office/word/2023/wordml/word16du" xmlns:w16sdtdh="http://schemas.microsoft.com/office/word/2020/wordml/sdtdatahash" xmlns:w16sdtfl="http://schemas.microsoft.com/office/word/2024/wordml/sdtformatlock" xmlns:w16se="http://schemas.microsoft.com/office/word/2015/wordml/symex" xmlns:wpg="http://schemas.microsoft.com/office/word/2010/wordprocessingGroup" xmlns:wpi="http://schemas.microsoft.com/office/word/2010/wordprocessingInk" xmlns:wne="http://schemas.microsoft.com/office/word/2006/wordml" xmlns:wps="http://schemas.microsoft.com/office/word/2010/wordprocessingShape" mc:Ignorable="w14 w15 w16se w16cid w16 w16cex w16sdtdh w16sdtfl w16du wp14">
   <w:sdt>
     <w:sdtPr>
       <w:rPr>
@@ -4375,7 +1695,7 @@
 </file>
 
 <file path=word/footer2.xml><?xml version="1.0" encoding="utf-8"?>
-<w:ftr xmlns:wpc="http://schemas.microsoft.com/office/word/2010/wordprocessingCanvas" xmlns:cx="http://schemas.microsoft.com/office/drawing/2014/chartex" xmlns:cx1="http://schemas.microsoft.com/office/drawing/2015/9/8/chartex" xmlns:cx2="http://schemas.microsoft.com/office/drawing/2015/10/21/chartex" xmlns:cx3="http://schemas.microsoft.com/office/drawing/2016/5/9/chartex" xmlns:cx4="http://schemas.microsoft.com/office/drawing/2016/5/10/chartex" xmlns:cx5="http://schemas.microsoft.com/office/drawing/2016/5/11/chartex" xmlns:cx6="http://schemas.microsoft.com/office/drawing/2016/5/12/chartex" xmlns:cx7="http://schemas.microsoft.com/office/drawing/2016/5/13/chartex" xmlns:cx8="http://schemas.microsoft.com/office/drawing/2016/5/14/chartex" xmlns:mc="http://schemas.openxmlformats.org/markup-compatibility/2006" xmlns:aink="http://schemas.microsoft.com/office/drawing/2016/ink" xmlns:am3d="http://schemas.microsoft.com/office/drawing/2017/model3d" xmlns:o="urn:schemas-microsoft-com:office:office" xmlns:r="http://schemas.openxmlformats.org/officeDocument/2006/relationships" xmlns:m="http://schemas.openxmlformats.org/officeDocument/2006/math" xmlns:v="urn:schemas-microsoft-com:vml" xmlns:wp14="http://schemas.microsoft.com/office/word/2010/wordprocessingDrawing" xmlns:wp="http://schemas.openxmlformats.org/drawingml/2006/wordprocessingDrawing" xmlns:w10="urn:schemas-microsoft-com:office:word" xmlns:w="http://schemas.openxmlformats.org/wordprocessingml/2006/main" xmlns:w14="http://schemas.microsoft.com/office/word/2010/wordml" xmlns:w15="http://schemas.microsoft.com/office/word/2012/wordml" xmlns:w16cex="http://schemas.microsoft.com/office/word/2018/wordml/cex" xmlns:w16cid="http://schemas.microsoft.com/office/word/2016/wordml/cid" xmlns:w16="http://schemas.microsoft.com/office/word/2018/wordml" xmlns:w16se="http://schemas.microsoft.com/office/word/2015/wordml/symex" xmlns:wpg="http://schemas.microsoft.com/office/word/2010/wordprocessingGroup" xmlns:wpi="http://schemas.microsoft.com/office/word/2010/wordprocessingInk" xmlns:wne="http://schemas.microsoft.com/office/word/2006/wordml" xmlns:wps="http://schemas.microsoft.com/office/word/2010/wordprocessingShape" mc:Ignorable="w14 w15 w16se w16cid w16 w16cex wp14">
+<w:ftr xmlns:wpc="http://schemas.microsoft.com/office/word/2010/wordprocessingCanvas" xmlns:cx="http://schemas.microsoft.com/office/drawing/2014/chartex" xmlns:cx1="http://schemas.microsoft.com/office/drawing/2015/9/8/chartex" xmlns:cx2="http://schemas.microsoft.com/office/drawing/2015/10/21/chartex" xmlns:cx3="http://schemas.microsoft.com/office/drawing/2016/5/9/chartex" xmlns:cx4="http://schemas.microsoft.com/office/drawing/2016/5/10/chartex" xmlns:cx5="http://schemas.microsoft.com/office/drawing/2016/5/11/chartex" xmlns:cx6="http://schemas.microsoft.com/office/drawing/2016/5/12/chartex" xmlns:cx7="http://schemas.microsoft.com/office/drawing/2016/5/13/chartex" xmlns:cx8="http://schemas.microsoft.com/office/drawing/2016/5/14/chartex" xmlns:mc="http://schemas.openxmlformats.org/markup-compatibility/2006" xmlns:aink="http://schemas.microsoft.com/office/drawing/2016/ink" xmlns:am3d="http://schemas.microsoft.com/office/drawing/2017/model3d" xmlns:o="urn:schemas-microsoft-com:office:office" xmlns:oel="http://schemas.microsoft.com/office/2019/extlst" xmlns:r="http://schemas.openxmlformats.org/officeDocument/2006/relationships" xmlns:m="http://schemas.openxmlformats.org/officeDocument/2006/math" xmlns:v="urn:schemas-microsoft-com:vml" xmlns:wp14="http://schemas.microsoft.com/office/word/2010/wordprocessingDrawing" xmlns:wp="http://schemas.openxmlformats.org/drawingml/2006/wordprocessingDrawing" xmlns:w10="urn:schemas-microsoft-com:office:word" xmlns:w="http://schemas.openxmlformats.org/wordprocessingml/2006/main" xmlns:w14="http://schemas.microsoft.com/office/word/2010/wordml" xmlns:w15="http://schemas.microsoft.com/office/word/2012/wordml" xmlns:w16cex="http://schemas.microsoft.com/office/word/2018/wordml/cex" xmlns:w16cid="http://schemas.microsoft.com/office/word/2016/wordml/cid" xmlns:w16="http://schemas.microsoft.com/office/word/2018/wordml" xmlns:w16du="http://schemas.microsoft.com/office/word/2023/wordml/word16du" xmlns:w16sdtdh="http://schemas.microsoft.com/office/word/2020/wordml/sdtdatahash" xmlns:w16sdtfl="http://schemas.microsoft.com/office/word/2024/wordml/sdtformatlock" xmlns:w16se="http://schemas.microsoft.com/office/word/2015/wordml/symex" xmlns:wpg="http://schemas.microsoft.com/office/word/2010/wordprocessingGroup" xmlns:wpi="http://schemas.microsoft.com/office/word/2010/wordprocessingInk" xmlns:wne="http://schemas.microsoft.com/office/word/2006/wordml" xmlns:wps="http://schemas.microsoft.com/office/word/2010/wordprocessingShape" mc:Ignorable="w14 w15 w16se w16cid w16 w16cex w16sdtdh w16sdtfl w16du wp14">
   <w:p>
     <w:pPr>
       <w:pStyle w:val="MCFooter-ContentPages"/>
@@ -4437,13 +1757,25 @@
 </file>
 
 <file path=word/footer3.xml><?xml version="1.0" encoding="utf-8"?>
-<w:ftr xmlns:wpc="http://schemas.microsoft.com/office/word/2010/wordprocessingCanvas" xmlns:cx="http://schemas.microsoft.com/office/drawing/2014/chartex" xmlns:cx1="http://schemas.microsoft.com/office/drawing/2015/9/8/chartex" xmlns:cx2="http://schemas.microsoft.com/office/drawing/2015/10/21/chartex" xmlns:cx3="http://schemas.microsoft.com/office/drawing/2016/5/9/chartex" xmlns:cx4="http://schemas.microsoft.com/office/drawing/2016/5/10/chartex" xmlns:cx5="http://schemas.microsoft.com/office/drawing/2016/5/11/chartex" xmlns:cx6="http://schemas.microsoft.com/office/drawing/2016/5/12/chartex" xmlns:cx7="http://schemas.microsoft.com/office/drawing/2016/5/13/chartex" xmlns:cx8="http://schemas.microsoft.com/office/drawing/2016/5/14/chartex" xmlns:mc="http://schemas.openxmlformats.org/markup-compatibility/2006" xmlns:aink="http://schemas.microsoft.com/office/drawing/2016/ink" xmlns:am3d="http://schemas.microsoft.com/office/drawing/2017/model3d" xmlns:o="urn:schemas-microsoft-com:office:office" xmlns:r="http://schemas.openxmlformats.org/officeDocument/2006/relationships" xmlns:m="http://schemas.openxmlformats.org/officeDocument/2006/math" xmlns:v="urn:schemas-microsoft-com:vml" xmlns:wp14="http://schemas.microsoft.com/office/word/2010/wordprocessingDrawing" xmlns:wp="http://schemas.openxmlformats.org/drawingml/2006/wordprocessingDrawing" xmlns:w10="urn:schemas-microsoft-com:office:word" xmlns:w="http://schemas.openxmlformats.org/wordprocessingml/2006/main" xmlns:w14="http://schemas.microsoft.com/office/word/2010/wordml" xmlns:w15="http://schemas.microsoft.com/office/word/2012/wordml" xmlns:w16cex="http://schemas.microsoft.com/office/word/2018/wordml/cex" xmlns:w16cid="http://schemas.microsoft.com/office/word/2016/wordml/cid" xmlns:w16="http://schemas.microsoft.com/office/word/2018/wordml" xmlns:w16se="http://schemas.microsoft.com/office/word/2015/wordml/symex" xmlns:wpg="http://schemas.microsoft.com/office/word/2010/wordprocessingGroup" xmlns:wpi="http://schemas.microsoft.com/office/word/2010/wordprocessingInk" xmlns:wne="http://schemas.microsoft.com/office/word/2006/wordml" xmlns:wps="http://schemas.microsoft.com/office/word/2010/wordprocessingShape" mc:Ignorable="w14 w15 w16se w16cid w16 w16cex wp14">
+<w:ftr xmlns:wpc="http://schemas.microsoft.com/office/word/2010/wordprocessingCanvas" xmlns:cx="http://schemas.microsoft.com/office/drawing/2014/chartex" xmlns:cx1="http://schemas.microsoft.com/office/drawing/2015/9/8/chartex" xmlns:cx2="http://schemas.microsoft.com/office/drawing/2015/10/21/chartex" xmlns:cx3="http://schemas.microsoft.com/office/drawing/2016/5/9/chartex" xmlns:cx4="http://schemas.microsoft.com/office/drawing/2016/5/10/chartex" xmlns:cx5="http://schemas.microsoft.com/office/drawing/2016/5/11/chartex" xmlns:cx6="http://schemas.microsoft.com/office/drawing/2016/5/12/chartex" xmlns:cx7="http://schemas.microsoft.com/office/drawing/2016/5/13/chartex" xmlns:cx8="http://schemas.microsoft.com/office/drawing/2016/5/14/chartex" xmlns:mc="http://schemas.openxmlformats.org/markup-compatibility/2006" xmlns:aink="http://schemas.microsoft.com/office/drawing/2016/ink" xmlns:am3d="http://schemas.microsoft.com/office/drawing/2017/model3d" xmlns:o="urn:schemas-microsoft-com:office:office" xmlns:oel="http://schemas.microsoft.com/office/2019/extlst" xmlns:r="http://schemas.openxmlformats.org/officeDocument/2006/relationships" xmlns:m="http://schemas.openxmlformats.org/officeDocument/2006/math" xmlns:v="urn:schemas-microsoft-com:vml" xmlns:wp14="http://schemas.microsoft.com/office/word/2010/wordprocessingDrawing" xmlns:wp="http://schemas.openxmlformats.org/drawingml/2006/wordprocessingDrawing" xmlns:w10="urn:schemas-microsoft-com:office:word" xmlns:w="http://schemas.openxmlformats.org/wordprocessingml/2006/main" xmlns:w14="http://schemas.microsoft.com/office/word/2010/wordml" xmlns:w15="http://schemas.microsoft.com/office/word/2012/wordml" xmlns:w16cex="http://schemas.microsoft.com/office/word/2018/wordml/cex" xmlns:w16cid="http://schemas.microsoft.com/office/word/2016/wordml/cid" xmlns:w16="http://schemas.microsoft.com/office/word/2018/wordml" xmlns:w16du="http://schemas.microsoft.com/office/word/2023/wordml/word16du" xmlns:w16sdtdh="http://schemas.microsoft.com/office/word/2020/wordml/sdtdatahash" xmlns:w16sdtfl="http://schemas.microsoft.com/office/word/2024/wordml/sdtformatlock" xmlns:w16se="http://schemas.microsoft.com/office/word/2015/wordml/symex" xmlns:wpg="http://schemas.microsoft.com/office/word/2010/wordprocessingGroup" xmlns:wpi="http://schemas.microsoft.com/office/word/2010/wordprocessingInk" xmlns:wne="http://schemas.microsoft.com/office/word/2006/wordml" xmlns:wps="http://schemas.microsoft.com/office/word/2010/wordprocessingShape" mc:Ignorable="w14 w15 w16se w16cid w16 w16cex w16sdtdh w16sdtfl w16du wp14">
   <w:p>
     <w:pPr>
       <w:pStyle w:val="MCFooter-Cover"/>
     </w:pPr>
     <w:r>
-      <w:t>@2020 Mayo Foundation for Medical Education and Research</w:t>
+      <w:t>@</w:t>
+    </w:r>
+    <w:r>
+      <w:t xml:space="preserve"> </w:t>
+    </w:r>
+    <w:r>
+      <w:t>202</w:t>
+    </w:r>
+    <w:r>
+      <w:t>5</w:t>
+    </w:r>
+    <w:r>
+      <w:t xml:space="preserve"> Mayo Foundation for Medical Education and Research</w:t>
     </w:r>
     <w:r>
       <w:tab/>
@@ -4453,7 +1785,7 @@
 </file>
 
 <file path=word/footnotes.xml><?xml version="1.0" encoding="utf-8"?>
-<w:footnotes xmlns:wpc="http://schemas.microsoft.com/office/word/2010/wordprocessingCanvas" xmlns:cx="http://schemas.microsoft.com/office/drawing/2014/chartex" xmlns:cx1="http://schemas.microsoft.com/office/drawing/2015/9/8/chartex" xmlns:cx2="http://schemas.microsoft.com/office/drawing/2015/10/21/chartex" xmlns:cx3="http://schemas.microsoft.com/office/drawing/2016/5/9/chartex" xmlns:cx4="http://schemas.microsoft.com/office/drawing/2016/5/10/chartex" xmlns:cx5="http://schemas.microsoft.com/office/drawing/2016/5/11/chartex" xmlns:cx6="http://schemas.microsoft.com/office/drawing/2016/5/12/chartex" xmlns:cx7="http://schemas.microsoft.com/office/drawing/2016/5/13/chartex" xmlns:cx8="http://schemas.microsoft.com/office/drawing/2016/5/14/chartex" xmlns:mc="http://schemas.openxmlformats.org/markup-compatibility/2006" xmlns:aink="http://schemas.microsoft.com/office/drawing/2016/ink" xmlns:am3d="http://schemas.microsoft.com/office/drawing/2017/model3d" xmlns:o="urn:schemas-microsoft-com:office:office" xmlns:r="http://schemas.openxmlformats.org/officeDocument/2006/relationships" xmlns:m="http://schemas.openxmlformats.org/officeDocument/2006/math" xmlns:v="urn:schemas-microsoft-com:vml" xmlns:wp14="http://schemas.microsoft.com/office/word/2010/wordprocessingDrawing" xmlns:wp="http://schemas.openxmlformats.org/drawingml/2006/wordprocessingDrawing" xmlns:w10="urn:schemas-microsoft-com:office:word" xmlns:w="http://schemas.openxmlformats.org/wordprocessingml/2006/main" xmlns:w14="http://schemas.microsoft.com/office/word/2010/wordml" xmlns:w15="http://schemas.microsoft.com/office/word/2012/wordml" xmlns:w16cex="http://schemas.microsoft.com/office/word/2018/wordml/cex" xmlns:w16cid="http://schemas.microsoft.com/office/word/2016/wordml/cid" xmlns:w16="http://schemas.microsoft.com/office/word/2018/wordml" xmlns:w16se="http://schemas.microsoft.com/office/word/2015/wordml/symex" xmlns:wpg="http://schemas.microsoft.com/office/word/2010/wordprocessingGroup" xmlns:wpi="http://schemas.microsoft.com/office/word/2010/wordprocessingInk" xmlns:wne="http://schemas.microsoft.com/office/word/2006/wordml" xmlns:wps="http://schemas.microsoft.com/office/word/2010/wordprocessingShape" mc:Ignorable="w14 w15 w16se w16cid w16 w16cex wp14">
+<w:footnotes xmlns:wpc="http://schemas.microsoft.com/office/word/2010/wordprocessingCanvas" xmlns:cx="http://schemas.microsoft.com/office/drawing/2014/chartex" xmlns:cx1="http://schemas.microsoft.com/office/drawing/2015/9/8/chartex" xmlns:cx2="http://schemas.microsoft.com/office/drawing/2015/10/21/chartex" xmlns:cx3="http://schemas.microsoft.com/office/drawing/2016/5/9/chartex" xmlns:cx4="http://schemas.microsoft.com/office/drawing/2016/5/10/chartex" xmlns:cx5="http://schemas.microsoft.com/office/drawing/2016/5/11/chartex" xmlns:cx6="http://schemas.microsoft.com/office/drawing/2016/5/12/chartex" xmlns:cx7="http://schemas.microsoft.com/office/drawing/2016/5/13/chartex" xmlns:cx8="http://schemas.microsoft.com/office/drawing/2016/5/14/chartex" xmlns:mc="http://schemas.openxmlformats.org/markup-compatibility/2006" xmlns:aink="http://schemas.microsoft.com/office/drawing/2016/ink" xmlns:am3d="http://schemas.microsoft.com/office/drawing/2017/model3d" xmlns:o="urn:schemas-microsoft-com:office:office" xmlns:oel="http://schemas.microsoft.com/office/2019/extlst" xmlns:r="http://schemas.openxmlformats.org/officeDocument/2006/relationships" xmlns:m="http://schemas.openxmlformats.org/officeDocument/2006/math" xmlns:v="urn:schemas-microsoft-com:vml" xmlns:wp14="http://schemas.microsoft.com/office/word/2010/wordprocessingDrawing" xmlns:wp="http://schemas.openxmlformats.org/drawingml/2006/wordprocessingDrawing" xmlns:w10="urn:schemas-microsoft-com:office:word" xmlns:w="http://schemas.openxmlformats.org/wordprocessingml/2006/main" xmlns:w14="http://schemas.microsoft.com/office/word/2010/wordml" xmlns:w15="http://schemas.microsoft.com/office/word/2012/wordml" xmlns:w16cex="http://schemas.microsoft.com/office/word/2018/wordml/cex" xmlns:w16cid="http://schemas.microsoft.com/office/word/2016/wordml/cid" xmlns:w16="http://schemas.microsoft.com/office/word/2018/wordml" xmlns:w16du="http://schemas.microsoft.com/office/word/2023/wordml/word16du" xmlns:w16sdtdh="http://schemas.microsoft.com/office/word/2020/wordml/sdtdatahash" xmlns:w16sdtfl="http://schemas.microsoft.com/office/word/2024/wordml/sdtformatlock" xmlns:w16se="http://schemas.microsoft.com/office/word/2015/wordml/symex" xmlns:wpg="http://schemas.microsoft.com/office/word/2010/wordprocessingGroup" xmlns:wpi="http://schemas.microsoft.com/office/word/2010/wordprocessingInk" xmlns:wne="http://schemas.microsoft.com/office/word/2006/wordml" xmlns:wps="http://schemas.microsoft.com/office/word/2010/wordprocessingShape" mc:Ignorable="w14 w15 w16se w16cid w16 w16cex w16sdtdh w16sdtfl w16du wp14">
   <w:footnote w:type="separator" w:id="-1">
     <w:p>
       <w:pPr>
@@ -4482,14 +1814,14 @@
 </file>
 
 <file path=word/header1.xml><?xml version="1.0" encoding="utf-8"?>
-<w:hdr xmlns:wpc="http://schemas.microsoft.com/office/word/2010/wordprocessingCanvas" xmlns:cx="http://schemas.microsoft.com/office/drawing/2014/chartex" xmlns:cx1="http://schemas.microsoft.com/office/drawing/2015/9/8/chartex" xmlns:cx2="http://schemas.microsoft.com/office/drawing/2015/10/21/chartex" xmlns:cx3="http://schemas.microsoft.com/office/drawing/2016/5/9/chartex" xmlns:cx4="http://schemas.microsoft.com/office/drawing/2016/5/10/chartex" xmlns:cx5="http://schemas.microsoft.com/office/drawing/2016/5/11/chartex" xmlns:cx6="http://schemas.microsoft.com/office/drawing/2016/5/12/chartex" xmlns:cx7="http://schemas.microsoft.com/office/drawing/2016/5/13/chartex" xmlns:cx8="http://schemas.microsoft.com/office/drawing/2016/5/14/chartex" xmlns:mc="http://schemas.openxmlformats.org/markup-compatibility/2006" xmlns:aink="http://schemas.microsoft.com/office/drawing/2016/ink" xmlns:am3d="http://schemas.microsoft.com/office/drawing/2017/model3d" xmlns:o="urn:schemas-microsoft-com:office:office" xmlns:r="http://schemas.openxmlformats.org/officeDocument/2006/relationships" xmlns:m="http://schemas.openxmlformats.org/officeDocument/2006/math" xmlns:v="urn:schemas-microsoft-com:vml" xmlns:wp14="http://schemas.microsoft.com/office/word/2010/wordprocessingDrawing" xmlns:wp="http://schemas.openxmlformats.org/drawingml/2006/wordprocessingDrawing" xmlns:w10="urn:schemas-microsoft-com:office:word" xmlns:w="http://schemas.openxmlformats.org/wordprocessingml/2006/main" xmlns:w14="http://schemas.microsoft.com/office/word/2010/wordml" xmlns:w15="http://schemas.microsoft.com/office/word/2012/wordml" xmlns:w16cex="http://schemas.microsoft.com/office/word/2018/wordml/cex" xmlns:w16cid="http://schemas.microsoft.com/office/word/2016/wordml/cid" xmlns:w16="http://schemas.microsoft.com/office/word/2018/wordml" xmlns:w16se="http://schemas.microsoft.com/office/word/2015/wordml/symex" xmlns:wpg="http://schemas.microsoft.com/office/word/2010/wordprocessingGroup" xmlns:wpi="http://schemas.microsoft.com/office/word/2010/wordprocessingInk" xmlns:wne="http://schemas.microsoft.com/office/word/2006/wordml" xmlns:wps="http://schemas.microsoft.com/office/word/2010/wordprocessingShape" mc:Ignorable="w14 w15 w16se w16cid w16 w16cex wp14">
+<w:hdr xmlns:wpc="http://schemas.microsoft.com/office/word/2010/wordprocessingCanvas" xmlns:cx="http://schemas.microsoft.com/office/drawing/2014/chartex" xmlns:cx1="http://schemas.microsoft.com/office/drawing/2015/9/8/chartex" xmlns:cx2="http://schemas.microsoft.com/office/drawing/2015/10/21/chartex" xmlns:cx3="http://schemas.microsoft.com/office/drawing/2016/5/9/chartex" xmlns:cx4="http://schemas.microsoft.com/office/drawing/2016/5/10/chartex" xmlns:cx5="http://schemas.microsoft.com/office/drawing/2016/5/11/chartex" xmlns:cx6="http://schemas.microsoft.com/office/drawing/2016/5/12/chartex" xmlns:cx7="http://schemas.microsoft.com/office/drawing/2016/5/13/chartex" xmlns:cx8="http://schemas.microsoft.com/office/drawing/2016/5/14/chartex" xmlns:mc="http://schemas.openxmlformats.org/markup-compatibility/2006" xmlns:aink="http://schemas.microsoft.com/office/drawing/2016/ink" xmlns:am3d="http://schemas.microsoft.com/office/drawing/2017/model3d" xmlns:o="urn:schemas-microsoft-com:office:office" xmlns:oel="http://schemas.microsoft.com/office/2019/extlst" xmlns:r="http://schemas.openxmlformats.org/officeDocument/2006/relationships" xmlns:m="http://schemas.openxmlformats.org/officeDocument/2006/math" xmlns:v="urn:schemas-microsoft-com:vml" xmlns:wp14="http://schemas.microsoft.com/office/word/2010/wordprocessingDrawing" xmlns:wp="http://schemas.openxmlformats.org/drawingml/2006/wordprocessingDrawing" xmlns:w10="urn:schemas-microsoft-com:office:word" xmlns:w="http://schemas.openxmlformats.org/wordprocessingml/2006/main" xmlns:w14="http://schemas.microsoft.com/office/word/2010/wordml" xmlns:w15="http://schemas.microsoft.com/office/word/2012/wordml" xmlns:w16cex="http://schemas.microsoft.com/office/word/2018/wordml/cex" xmlns:w16cid="http://schemas.microsoft.com/office/word/2016/wordml/cid" xmlns:w16="http://schemas.microsoft.com/office/word/2018/wordml" xmlns:w16du="http://schemas.microsoft.com/office/word/2023/wordml/word16du" xmlns:w16sdtdh="http://schemas.microsoft.com/office/word/2020/wordml/sdtdatahash" xmlns:w16sdtfl="http://schemas.microsoft.com/office/word/2024/wordml/sdtformatlock" xmlns:w16se="http://schemas.microsoft.com/office/word/2015/wordml/symex" xmlns:wpg="http://schemas.microsoft.com/office/word/2010/wordprocessingGroup" xmlns:wpi="http://schemas.microsoft.com/office/word/2010/wordprocessingInk" xmlns:wne="http://schemas.microsoft.com/office/word/2006/wordml" xmlns:wps="http://schemas.microsoft.com/office/word/2010/wordprocessingShape" mc:Ignorable="w14 w15 w16se w16cid w16 w16cex w16sdtdh w16sdtfl w16du wp14">
   <w:p/>
   <w:p/>
 </w:hdr>
 </file>
 
 <file path=word/header2.xml><?xml version="1.0" encoding="utf-8"?>
-<w:hdr xmlns:wpc="http://schemas.microsoft.com/office/word/2010/wordprocessingCanvas" xmlns:cx="http://schemas.microsoft.com/office/drawing/2014/chartex" xmlns:cx1="http://schemas.microsoft.com/office/drawing/2015/9/8/chartex" xmlns:cx2="http://schemas.microsoft.com/office/drawing/2015/10/21/chartex" xmlns:cx3="http://schemas.microsoft.com/office/drawing/2016/5/9/chartex" xmlns:cx4="http://schemas.microsoft.com/office/drawing/2016/5/10/chartex" xmlns:cx5="http://schemas.microsoft.com/office/drawing/2016/5/11/chartex" xmlns:cx6="http://schemas.microsoft.com/office/drawing/2016/5/12/chartex" xmlns:cx7="http://schemas.microsoft.com/office/drawing/2016/5/13/chartex" xmlns:cx8="http://schemas.microsoft.com/office/drawing/2016/5/14/chartex" xmlns:mc="http://schemas.openxmlformats.org/markup-compatibility/2006" xmlns:aink="http://schemas.microsoft.com/office/drawing/2016/ink" xmlns:am3d="http://schemas.microsoft.com/office/drawing/2017/model3d" xmlns:o="urn:schemas-microsoft-com:office:office" xmlns:r="http://schemas.openxmlformats.org/officeDocument/2006/relationships" xmlns:m="http://schemas.openxmlformats.org/officeDocument/2006/math" xmlns:v="urn:schemas-microsoft-com:vml" xmlns:wp14="http://schemas.microsoft.com/office/word/2010/wordprocessingDrawing" xmlns:wp="http://schemas.openxmlformats.org/drawingml/2006/wordprocessingDrawing" xmlns:w10="urn:schemas-microsoft-com:office:word" xmlns:w="http://schemas.openxmlformats.org/wordprocessingml/2006/main" xmlns:w14="http://schemas.microsoft.com/office/word/2010/wordml" xmlns:w15="http://schemas.microsoft.com/office/word/2012/wordml" xmlns:w16cex="http://schemas.microsoft.com/office/word/2018/wordml/cex" xmlns:w16cid="http://schemas.microsoft.com/office/word/2016/wordml/cid" xmlns:w16="http://schemas.microsoft.com/office/word/2018/wordml" xmlns:w16se="http://schemas.microsoft.com/office/word/2015/wordml/symex" xmlns:wpg="http://schemas.microsoft.com/office/word/2010/wordprocessingGroup" xmlns:wpi="http://schemas.microsoft.com/office/word/2010/wordprocessingInk" xmlns:wne="http://schemas.microsoft.com/office/word/2006/wordml" xmlns:wps="http://schemas.microsoft.com/office/word/2010/wordprocessingShape" mc:Ignorable="w14 w15 w16se w16cid w16 w16cex wp14">
+<w:hdr xmlns:wpc="http://schemas.microsoft.com/office/word/2010/wordprocessingCanvas" xmlns:cx="http://schemas.microsoft.com/office/drawing/2014/chartex" xmlns:cx1="http://schemas.microsoft.com/office/drawing/2015/9/8/chartex" xmlns:cx2="http://schemas.microsoft.com/office/drawing/2015/10/21/chartex" xmlns:cx3="http://schemas.microsoft.com/office/drawing/2016/5/9/chartex" xmlns:cx4="http://schemas.microsoft.com/office/drawing/2016/5/10/chartex" xmlns:cx5="http://schemas.microsoft.com/office/drawing/2016/5/11/chartex" xmlns:cx6="http://schemas.microsoft.com/office/drawing/2016/5/12/chartex" xmlns:cx7="http://schemas.microsoft.com/office/drawing/2016/5/13/chartex" xmlns:cx8="http://schemas.microsoft.com/office/drawing/2016/5/14/chartex" xmlns:mc="http://schemas.openxmlformats.org/markup-compatibility/2006" xmlns:aink="http://schemas.microsoft.com/office/drawing/2016/ink" xmlns:am3d="http://schemas.microsoft.com/office/drawing/2017/model3d" xmlns:o="urn:schemas-microsoft-com:office:office" xmlns:oel="http://schemas.microsoft.com/office/2019/extlst" xmlns:r="http://schemas.openxmlformats.org/officeDocument/2006/relationships" xmlns:m="http://schemas.openxmlformats.org/officeDocument/2006/math" xmlns:v="urn:schemas-microsoft-com:vml" xmlns:wp14="http://schemas.microsoft.com/office/word/2010/wordprocessingDrawing" xmlns:wp="http://schemas.openxmlformats.org/drawingml/2006/wordprocessingDrawing" xmlns:w10="urn:schemas-microsoft-com:office:word" xmlns:w="http://schemas.openxmlformats.org/wordprocessingml/2006/main" xmlns:w14="http://schemas.microsoft.com/office/word/2010/wordml" xmlns:w15="http://schemas.microsoft.com/office/word/2012/wordml" xmlns:w16cex="http://schemas.microsoft.com/office/word/2018/wordml/cex" xmlns:w16cid="http://schemas.microsoft.com/office/word/2016/wordml/cid" xmlns:w16="http://schemas.microsoft.com/office/word/2018/wordml" xmlns:w16du="http://schemas.microsoft.com/office/word/2023/wordml/word16du" xmlns:w16sdtdh="http://schemas.microsoft.com/office/word/2020/wordml/sdtdatahash" xmlns:w16sdtfl="http://schemas.microsoft.com/office/word/2024/wordml/sdtformatlock" xmlns:w16se="http://schemas.microsoft.com/office/word/2015/wordml/symex" xmlns:wpg="http://schemas.microsoft.com/office/word/2010/wordprocessingGroup" xmlns:wpi="http://schemas.microsoft.com/office/word/2010/wordprocessingInk" xmlns:wne="http://schemas.microsoft.com/office/word/2006/wordml" xmlns:wps="http://schemas.microsoft.com/office/word/2010/wordprocessingShape" mc:Ignorable="w14 w15 w16se w16cid w16 w16cex w16sdtdh w16sdtfl w16du wp14">
   <w:p>
     <w:pPr>
       <w:ind w:firstLine="720"/>
@@ -4502,16 +1834,16 @@
         <w:szCs w:val="32"/>
       </w:rPr>
       <w:drawing>
-        <wp:anchor distT="0" distB="0" distL="114300" distR="114300" simplePos="0" relativeHeight="251659264" behindDoc="0" locked="0" layoutInCell="1" allowOverlap="1" wp14:anchorId="3B266254" wp14:editId="5440C2A8">
+        <wp:anchor distT="0" distB="0" distL="114300" distR="114300" simplePos="0" relativeHeight="251658240" behindDoc="0" locked="0" layoutInCell="1" allowOverlap="1" wp14:anchorId="3B266254" wp14:editId="70CDE641">
           <wp:simplePos x="0" y="0"/>
           <wp:positionH relativeFrom="column">
-            <wp:posOffset>-1905</wp:posOffset>
+            <wp:posOffset>9524</wp:posOffset>
           </wp:positionH>
           <wp:positionV relativeFrom="paragraph">
             <wp:posOffset>0</wp:posOffset>
           </wp:positionV>
-          <wp:extent cx="685800" cy="748966"/>
-          <wp:effectExtent l="0" t="0" r="0" b="635"/>
+          <wp:extent cx="904875" cy="1017196"/>
+          <wp:effectExtent l="0" t="0" r="0" b="0"/>
           <wp:wrapNone/>
           <wp:docPr id="2" name="Picture 2"/>
           <wp:cNvGraphicFramePr>
@@ -4521,7 +1853,7 @@
             <a:graphicData uri="http://schemas.openxmlformats.org/drawingml/2006/picture">
               <pic:pic xmlns:pic="http://schemas.openxmlformats.org/drawingml/2006/picture">
                 <pic:nvPicPr>
-                  <pic:cNvPr id="1" name="RGB_MayoClinic_PrimaryLogomark_Black.png"/>
+                  <pic:cNvPr id="2" name="Picture 2"/>
                   <pic:cNvPicPr/>
                 </pic:nvPicPr>
                 <pic:blipFill>
@@ -4539,7 +1871,7 @@
                 <pic:spPr>
                   <a:xfrm>
                     <a:off x="0" y="0"/>
-                    <a:ext cx="685800" cy="748966"/>
+                    <a:ext cx="909762" cy="1022690"/>
                   </a:xfrm>
                   <a:prstGeom prst="rect">
                     <a:avLst/>
@@ -4564,7 +1896,7 @@
 </file>
 
 <file path=word/header3.xml><?xml version="1.0" encoding="utf-8"?>
-<w:hdr xmlns:wpc="http://schemas.microsoft.com/office/word/2010/wordprocessingCanvas" xmlns:cx="http://schemas.microsoft.com/office/drawing/2014/chartex" xmlns:cx1="http://schemas.microsoft.com/office/drawing/2015/9/8/chartex" xmlns:cx2="http://schemas.microsoft.com/office/drawing/2015/10/21/chartex" xmlns:cx3="http://schemas.microsoft.com/office/drawing/2016/5/9/chartex" xmlns:cx4="http://schemas.microsoft.com/office/drawing/2016/5/10/chartex" xmlns:cx5="http://schemas.microsoft.com/office/drawing/2016/5/11/chartex" xmlns:cx6="http://schemas.microsoft.com/office/drawing/2016/5/12/chartex" xmlns:cx7="http://schemas.microsoft.com/office/drawing/2016/5/13/chartex" xmlns:cx8="http://schemas.microsoft.com/office/drawing/2016/5/14/chartex" xmlns:mc="http://schemas.openxmlformats.org/markup-compatibility/2006" xmlns:aink="http://schemas.microsoft.com/office/drawing/2016/ink" xmlns:am3d="http://schemas.microsoft.com/office/drawing/2017/model3d" xmlns:o="urn:schemas-microsoft-com:office:office" xmlns:r="http://schemas.openxmlformats.org/officeDocument/2006/relationships" xmlns:m="http://schemas.openxmlformats.org/officeDocument/2006/math" xmlns:v="urn:schemas-microsoft-com:vml" xmlns:wp14="http://schemas.microsoft.com/office/word/2010/wordprocessingDrawing" xmlns:wp="http://schemas.openxmlformats.org/drawingml/2006/wordprocessingDrawing" xmlns:w10="urn:schemas-microsoft-com:office:word" xmlns:w="http://schemas.openxmlformats.org/wordprocessingml/2006/main" xmlns:w14="http://schemas.microsoft.com/office/word/2010/wordml" xmlns:w15="http://schemas.microsoft.com/office/word/2012/wordml" xmlns:w16cex="http://schemas.microsoft.com/office/word/2018/wordml/cex" xmlns:w16cid="http://schemas.microsoft.com/office/word/2016/wordml/cid" xmlns:w16="http://schemas.microsoft.com/office/word/2018/wordml" xmlns:w16se="http://schemas.microsoft.com/office/word/2015/wordml/symex" xmlns:wpg="http://schemas.microsoft.com/office/word/2010/wordprocessingGroup" xmlns:wpi="http://schemas.microsoft.com/office/word/2010/wordprocessingInk" xmlns:wne="http://schemas.microsoft.com/office/word/2006/wordml" xmlns:wps="http://schemas.microsoft.com/office/word/2010/wordprocessingShape" mc:Ignorable="w14 w15 w16se w16cid w16 w16cex wp14">
+<w:hdr xmlns:wpc="http://schemas.microsoft.com/office/word/2010/wordprocessingCanvas" xmlns:cx="http://schemas.microsoft.com/office/drawing/2014/chartex" xmlns:cx1="http://schemas.microsoft.com/office/drawing/2015/9/8/chartex" xmlns:cx2="http://schemas.microsoft.com/office/drawing/2015/10/21/chartex" xmlns:cx3="http://schemas.microsoft.com/office/drawing/2016/5/9/chartex" xmlns:cx4="http://schemas.microsoft.com/office/drawing/2016/5/10/chartex" xmlns:cx5="http://schemas.microsoft.com/office/drawing/2016/5/11/chartex" xmlns:cx6="http://schemas.microsoft.com/office/drawing/2016/5/12/chartex" xmlns:cx7="http://schemas.microsoft.com/office/drawing/2016/5/13/chartex" xmlns:cx8="http://schemas.microsoft.com/office/drawing/2016/5/14/chartex" xmlns:mc="http://schemas.openxmlformats.org/markup-compatibility/2006" xmlns:aink="http://schemas.microsoft.com/office/drawing/2016/ink" xmlns:am3d="http://schemas.microsoft.com/office/drawing/2017/model3d" xmlns:o="urn:schemas-microsoft-com:office:office" xmlns:oel="http://schemas.microsoft.com/office/2019/extlst" xmlns:r="http://schemas.openxmlformats.org/officeDocument/2006/relationships" xmlns:m="http://schemas.openxmlformats.org/officeDocument/2006/math" xmlns:v="urn:schemas-microsoft-com:vml" xmlns:wp14="http://schemas.microsoft.com/office/word/2010/wordprocessingDrawing" xmlns:wp="http://schemas.openxmlformats.org/drawingml/2006/wordprocessingDrawing" xmlns:w10="urn:schemas-microsoft-com:office:word" xmlns:w="http://schemas.openxmlformats.org/wordprocessingml/2006/main" xmlns:w14="http://schemas.microsoft.com/office/word/2010/wordml" xmlns:w15="http://schemas.microsoft.com/office/word/2012/wordml" xmlns:w16cex="http://schemas.microsoft.com/office/word/2018/wordml/cex" xmlns:w16cid="http://schemas.microsoft.com/office/word/2016/wordml/cid" xmlns:w16="http://schemas.microsoft.com/office/word/2018/wordml" xmlns:w16du="http://schemas.microsoft.com/office/word/2023/wordml/word16du" xmlns:w16sdtdh="http://schemas.microsoft.com/office/word/2020/wordml/sdtdatahash" xmlns:w16sdtfl="http://schemas.microsoft.com/office/word/2024/wordml/sdtformatlock" xmlns:w16se="http://schemas.microsoft.com/office/word/2015/wordml/symex" xmlns:wpg="http://schemas.microsoft.com/office/word/2010/wordprocessingGroup" xmlns:wpi="http://schemas.microsoft.com/office/word/2010/wordprocessingInk" xmlns:wne="http://schemas.microsoft.com/office/word/2006/wordml" xmlns:wps="http://schemas.microsoft.com/office/word/2010/wordprocessingShape" mc:Ignorable="w14 w15 w16se w16cid w16 w16cex w16sdtdh w16sdtfl w16du wp14">
   <w:p>
     <w:r>
       <w:rPr>
@@ -4574,16 +1906,16 @@
         <w:szCs w:val="32"/>
       </w:rPr>
       <w:drawing>
-        <wp:anchor distT="0" distB="0" distL="114300" distR="114300" simplePos="0" relativeHeight="251665408" behindDoc="0" locked="0" layoutInCell="1" allowOverlap="1" wp14:anchorId="347BB0B9" wp14:editId="3A207144">
+        <wp:anchor distT="0" distB="0" distL="114300" distR="114300" simplePos="0" relativeHeight="251658241" behindDoc="0" locked="0" layoutInCell="1" allowOverlap="1" wp14:anchorId="347BB0B9" wp14:editId="60E1CC83">
           <wp:simplePos x="0" y="0"/>
           <wp:positionH relativeFrom="column">
-            <wp:posOffset>0</wp:posOffset>
+            <wp:posOffset>9525</wp:posOffset>
           </wp:positionH>
           <wp:positionV relativeFrom="paragraph">
             <wp:posOffset>0</wp:posOffset>
           </wp:positionV>
-          <wp:extent cx="685800" cy="748966"/>
-          <wp:effectExtent l="0" t="0" r="0" b="635"/>
+          <wp:extent cx="898164" cy="1009650"/>
+          <wp:effectExtent l="0" t="0" r="0" b="0"/>
           <wp:wrapNone/>
           <wp:docPr id="3" name="Picture 3"/>
           <wp:cNvGraphicFramePr>
@@ -4593,7 +1925,7 @@
             <a:graphicData uri="http://schemas.openxmlformats.org/drawingml/2006/picture">
               <pic:pic xmlns:pic="http://schemas.openxmlformats.org/drawingml/2006/picture">
                 <pic:nvPicPr>
-                  <pic:cNvPr id="1" name="RGB_MayoClinic_PrimaryLogomark_Black.png"/>
+                  <pic:cNvPr id="3" name="Picture 3"/>
                   <pic:cNvPicPr/>
                 </pic:nvPicPr>
                 <pic:blipFill>
@@ -4611,7 +1943,7 @@
                 <pic:spPr>
                   <a:xfrm>
                     <a:off x="0" y="0"/>
-                    <a:ext cx="685800" cy="748966"/>
+                    <a:ext cx="907656" cy="1020320"/>
                   </a:xfrm>
                   <a:prstGeom prst="rect">
                     <a:avLst/>
@@ -4634,7 +1966,7 @@
 </file>
 
 <file path=word/numbering.xml><?xml version="1.0" encoding="utf-8"?>
-<w:numbering xmlns:wpc="http://schemas.microsoft.com/office/word/2010/wordprocessingCanvas" xmlns:cx="http://schemas.microsoft.com/office/drawing/2014/chartex" xmlns:cx1="http://schemas.microsoft.com/office/drawing/2015/9/8/chartex" xmlns:cx2="http://schemas.microsoft.com/office/drawing/2015/10/21/chartex" xmlns:cx3="http://schemas.microsoft.com/office/drawing/2016/5/9/chartex" xmlns:cx4="http://schemas.microsoft.com/office/drawing/2016/5/10/chartex" xmlns:cx5="http://schemas.microsoft.com/office/drawing/2016/5/11/chartex" xmlns:cx6="http://schemas.microsoft.com/office/drawing/2016/5/12/chartex" xmlns:cx7="http://schemas.microsoft.com/office/drawing/2016/5/13/chartex" xmlns:cx8="http://schemas.microsoft.com/office/drawing/2016/5/14/chartex" xmlns:mc="http://schemas.openxmlformats.org/markup-compatibility/2006" xmlns:aink="http://schemas.microsoft.com/office/drawing/2016/ink" xmlns:am3d="http://schemas.microsoft.com/office/drawing/2017/model3d" xmlns:o="urn:schemas-microsoft-com:office:office" xmlns:r="http://schemas.openxmlformats.org/officeDocument/2006/relationships" xmlns:m="http://schemas.openxmlformats.org/officeDocument/2006/math" xmlns:v="urn:schemas-microsoft-com:vml" xmlns:wp14="http://schemas.microsoft.com/office/word/2010/wordprocessingDrawing" xmlns:wp="http://schemas.openxmlformats.org/drawingml/2006/wordprocessingDrawing" xmlns:w10="urn:schemas-microsoft-com:office:word" xmlns:w="http://schemas.openxmlformats.org/wordprocessingml/2006/main" xmlns:w14="http://schemas.microsoft.com/office/word/2010/wordml" xmlns:w15="http://schemas.microsoft.com/office/word/2012/wordml" xmlns:w16cex="http://schemas.microsoft.com/office/word/2018/wordml/cex" xmlns:w16cid="http://schemas.microsoft.com/office/word/2016/wordml/cid" xmlns:w16="http://schemas.microsoft.com/office/word/2018/wordml" xmlns:w16se="http://schemas.microsoft.com/office/word/2015/wordml/symex" xmlns:wpg="http://schemas.microsoft.com/office/word/2010/wordprocessingGroup" xmlns:wpi="http://schemas.microsoft.com/office/word/2010/wordprocessingInk" xmlns:wne="http://schemas.microsoft.com/office/word/2006/wordml" xmlns:wps="http://schemas.microsoft.com/office/word/2010/wordprocessingShape" mc:Ignorable="w14 w15 w16se w16cid w16 w16cex wp14">
+<w:numbering xmlns:wpc="http://schemas.microsoft.com/office/word/2010/wordprocessingCanvas" xmlns:cx="http://schemas.microsoft.com/office/drawing/2014/chartex" xmlns:cx1="http://schemas.microsoft.com/office/drawing/2015/9/8/chartex" xmlns:cx2="http://schemas.microsoft.com/office/drawing/2015/10/21/chartex" xmlns:cx3="http://schemas.microsoft.com/office/drawing/2016/5/9/chartex" xmlns:cx4="http://schemas.microsoft.com/office/drawing/2016/5/10/chartex" xmlns:cx5="http://schemas.microsoft.com/office/drawing/2016/5/11/chartex" xmlns:cx6="http://schemas.microsoft.com/office/drawing/2016/5/12/chartex" xmlns:cx7="http://schemas.microsoft.com/office/drawing/2016/5/13/chartex" xmlns:cx8="http://schemas.microsoft.com/office/drawing/2016/5/14/chartex" xmlns:mc="http://schemas.openxmlformats.org/markup-compatibility/2006" xmlns:aink="http://schemas.microsoft.com/office/drawing/2016/ink" xmlns:am3d="http://schemas.microsoft.com/office/drawing/2017/model3d" xmlns:o="urn:schemas-microsoft-com:office:office" xmlns:oel="http://schemas.microsoft.com/office/2019/extlst" xmlns:r="http://schemas.openxmlformats.org/officeDocument/2006/relationships" xmlns:m="http://schemas.openxmlformats.org/officeDocument/2006/math" xmlns:v="urn:schemas-microsoft-com:vml" xmlns:wp14="http://schemas.microsoft.com/office/word/2010/wordprocessingDrawing" xmlns:wp="http://schemas.openxmlformats.org/drawingml/2006/wordprocessingDrawing" xmlns:w10="urn:schemas-microsoft-com:office:word" xmlns:w="http://schemas.openxmlformats.org/wordprocessingml/2006/main" xmlns:w14="http://schemas.microsoft.com/office/word/2010/wordml" xmlns:w15="http://schemas.microsoft.com/office/word/2012/wordml" xmlns:w16cex="http://schemas.microsoft.com/office/word/2018/wordml/cex" xmlns:w16cid="http://schemas.microsoft.com/office/word/2016/wordml/cid" xmlns:w16="http://schemas.microsoft.com/office/word/2018/wordml" xmlns:w16du="http://schemas.microsoft.com/office/word/2023/wordml/word16du" xmlns:w16sdtdh="http://schemas.microsoft.com/office/word/2020/wordml/sdtdatahash" xmlns:w16sdtfl="http://schemas.microsoft.com/office/word/2024/wordml/sdtformatlock" xmlns:w16se="http://schemas.microsoft.com/office/word/2015/wordml/symex" xmlns:wpg="http://schemas.microsoft.com/office/word/2010/wordprocessingGroup" xmlns:wpi="http://schemas.microsoft.com/office/word/2010/wordprocessingInk" xmlns:wne="http://schemas.microsoft.com/office/word/2006/wordml" xmlns:wps="http://schemas.microsoft.com/office/word/2010/wordprocessingShape" mc:Ignorable="w14 w15 w16se w16cid w16 w16cex w16sdtdh w16sdtfl w16du wp14">
   <w:abstractNum w:abstractNumId="0" w15:restartNumberingAfterBreak="0">
     <w:nsid w:val="FFFFFF7C"/>
     <w:multiLevelType w:val="singleLevel"/>
@@ -7776,131 +5108,131 @@
       </w:pPr>
     </w:lvl>
   </w:abstractNum>
-  <w:num w:numId="1">
+  <w:num w:numId="1" w16cid:durableId="1844851354">
     <w:abstractNumId w:val="19"/>
   </w:num>
-  <w:num w:numId="2">
+  <w:num w:numId="2" w16cid:durableId="1511942781">
     <w:abstractNumId w:val="27"/>
   </w:num>
-  <w:num w:numId="3">
+  <w:num w:numId="3" w16cid:durableId="1527789277">
     <w:abstractNumId w:val="10"/>
   </w:num>
-  <w:num w:numId="4">
+  <w:num w:numId="4" w16cid:durableId="2106487854">
     <w:abstractNumId w:val="34"/>
   </w:num>
-  <w:num w:numId="5">
+  <w:num w:numId="5" w16cid:durableId="1299610106">
     <w:abstractNumId w:val="14"/>
   </w:num>
-  <w:num w:numId="6">
+  <w:num w:numId="6" w16cid:durableId="420226582">
     <w:abstractNumId w:val="21"/>
   </w:num>
-  <w:num w:numId="7">
+  <w:num w:numId="7" w16cid:durableId="688222280">
     <w:abstractNumId w:val="30"/>
   </w:num>
-  <w:num w:numId="8">
+  <w:num w:numId="8" w16cid:durableId="1210875379">
     <w:abstractNumId w:val="13"/>
   </w:num>
-  <w:num w:numId="9">
+  <w:num w:numId="9" w16cid:durableId="457139800">
     <w:abstractNumId w:val="35"/>
   </w:num>
-  <w:num w:numId="10">
+  <w:num w:numId="10" w16cid:durableId="139005591">
     <w:abstractNumId w:val="15"/>
   </w:num>
-  <w:num w:numId="11">
+  <w:num w:numId="11" w16cid:durableId="1836921464">
     <w:abstractNumId w:val="20"/>
   </w:num>
-  <w:num w:numId="12">
+  <w:num w:numId="12" w16cid:durableId="335352276">
     <w:abstractNumId w:val="18"/>
   </w:num>
-  <w:num w:numId="13">
+  <w:num w:numId="13" w16cid:durableId="1404067333">
     <w:abstractNumId w:val="26"/>
   </w:num>
-  <w:num w:numId="14">
+  <w:num w:numId="14" w16cid:durableId="429474178">
     <w:abstractNumId w:val="22"/>
   </w:num>
-  <w:num w:numId="15">
+  <w:num w:numId="15" w16cid:durableId="1064721056">
     <w:abstractNumId w:val="11"/>
   </w:num>
-  <w:num w:numId="16">
+  <w:num w:numId="16" w16cid:durableId="619143797">
     <w:abstractNumId w:val="23"/>
   </w:num>
-  <w:num w:numId="17">
+  <w:num w:numId="17" w16cid:durableId="1732383481">
     <w:abstractNumId w:val="39"/>
   </w:num>
-  <w:num w:numId="18">
+  <w:num w:numId="18" w16cid:durableId="737022386">
     <w:abstractNumId w:val="33"/>
   </w:num>
-  <w:num w:numId="19">
+  <w:num w:numId="19" w16cid:durableId="2034451950">
     <w:abstractNumId w:val="17"/>
   </w:num>
-  <w:num w:numId="20">
+  <w:num w:numId="20" w16cid:durableId="958923780">
     <w:abstractNumId w:val="12"/>
   </w:num>
-  <w:num w:numId="21">
+  <w:num w:numId="21" w16cid:durableId="1541942023">
     <w:abstractNumId w:val="28"/>
   </w:num>
-  <w:num w:numId="22">
+  <w:num w:numId="22" w16cid:durableId="1531340978">
     <w:abstractNumId w:val="25"/>
   </w:num>
-  <w:num w:numId="23">
+  <w:num w:numId="23" w16cid:durableId="725490819">
     <w:abstractNumId w:val="36"/>
   </w:num>
-  <w:num w:numId="24">
+  <w:num w:numId="24" w16cid:durableId="549654551">
     <w:abstractNumId w:val="29"/>
   </w:num>
-  <w:num w:numId="25">
+  <w:num w:numId="25" w16cid:durableId="496501024">
     <w:abstractNumId w:val="16"/>
   </w:num>
-  <w:num w:numId="26">
+  <w:num w:numId="26" w16cid:durableId="1525679174">
     <w:abstractNumId w:val="37"/>
   </w:num>
-  <w:num w:numId="27">
+  <w:num w:numId="27" w16cid:durableId="952438882">
     <w:abstractNumId w:val="31"/>
   </w:num>
-  <w:num w:numId="28">
+  <w:num w:numId="28" w16cid:durableId="323361476">
     <w:abstractNumId w:val="32"/>
   </w:num>
-  <w:num w:numId="29">
+  <w:num w:numId="29" w16cid:durableId="917834594">
     <w:abstractNumId w:val="24"/>
   </w:num>
-  <w:num w:numId="30">
+  <w:num w:numId="30" w16cid:durableId="936641123">
     <w:abstractNumId w:val="38"/>
   </w:num>
-  <w:num w:numId="31">
+  <w:num w:numId="31" w16cid:durableId="198860493">
     <w:abstractNumId w:val="0"/>
   </w:num>
-  <w:num w:numId="32">
+  <w:num w:numId="32" w16cid:durableId="1402094084">
     <w:abstractNumId w:val="1"/>
   </w:num>
-  <w:num w:numId="33">
+  <w:num w:numId="33" w16cid:durableId="1111433994">
     <w:abstractNumId w:val="2"/>
   </w:num>
-  <w:num w:numId="34">
+  <w:num w:numId="34" w16cid:durableId="1409040757">
     <w:abstractNumId w:val="3"/>
   </w:num>
-  <w:num w:numId="35">
+  <w:num w:numId="35" w16cid:durableId="2032954410">
     <w:abstractNumId w:val="8"/>
   </w:num>
-  <w:num w:numId="36">
+  <w:num w:numId="36" w16cid:durableId="1311858767">
     <w:abstractNumId w:val="4"/>
   </w:num>
-  <w:num w:numId="37">
+  <w:num w:numId="37" w16cid:durableId="177236561">
     <w:abstractNumId w:val="5"/>
   </w:num>
-  <w:num w:numId="38">
+  <w:num w:numId="38" w16cid:durableId="1855533237">
     <w:abstractNumId w:val="6"/>
   </w:num>
-  <w:num w:numId="39">
+  <w:num w:numId="39" w16cid:durableId="2141997334">
     <w:abstractNumId w:val="7"/>
   </w:num>
-  <w:num w:numId="40">
+  <w:num w:numId="40" w16cid:durableId="752631821">
     <w:abstractNumId w:val="9"/>
   </w:num>
 </w:numbering>
 </file>
 
 <file path=word/styles.xml><?xml version="1.0" encoding="utf-8"?>
-<w:styles xmlns:mc="http://schemas.openxmlformats.org/markup-compatibility/2006" xmlns:r="http://schemas.openxmlformats.org/officeDocument/2006/relationships" xmlns:w="http://schemas.openxmlformats.org/wordprocessingml/2006/main" xmlns:w14="http://schemas.microsoft.com/office/word/2010/wordml" xmlns:w15="http://schemas.microsoft.com/office/word/2012/wordml" xmlns:w16cex="http://schemas.microsoft.com/office/word/2018/wordml/cex" xmlns:w16cid="http://schemas.microsoft.com/office/word/2016/wordml/cid" xmlns:w16="http://schemas.microsoft.com/office/word/2018/wordml" xmlns:w16se="http://schemas.microsoft.com/office/word/2015/wordml/symex" mc:Ignorable="w14 w15 w16se w16cid w16 w16cex">
+<w:styles xmlns:mc="http://schemas.openxmlformats.org/markup-compatibility/2006" xmlns:r="http://schemas.openxmlformats.org/officeDocument/2006/relationships" xmlns:w="http://schemas.openxmlformats.org/wordprocessingml/2006/main" xmlns:w14="http://schemas.microsoft.com/office/word/2010/wordml" xmlns:w15="http://schemas.microsoft.com/office/word/2012/wordml" xmlns:w16cex="http://schemas.microsoft.com/office/word/2018/wordml/cex" xmlns:w16cid="http://schemas.microsoft.com/office/word/2016/wordml/cid" xmlns:w16="http://schemas.microsoft.com/office/word/2018/wordml" xmlns:w16du="http://schemas.microsoft.com/office/word/2023/wordml/word16du" xmlns:w16sdtdh="http://schemas.microsoft.com/office/word/2020/wordml/sdtdatahash" xmlns:w16sdtfl="http://schemas.microsoft.com/office/word/2024/wordml/sdtformatlock" xmlns:w16se="http://schemas.microsoft.com/office/word/2015/wordml/symex" mc:Ignorable="w14 w15 w16se w16cid w16 w16cex w16sdtdh w16sdtfl w16du">
   <w:docDefaults>
     <w:rPrDefault>
       <w:rPr>
@@ -8351,6 +5683,7 @@
   <w:style w:type="character" w:default="1" w:styleId="DefaultParagraphFont">
     <w:name w:val="Default Paragraph Font"/>
     <w:uiPriority w:val="1"/>
+    <w:semiHidden/>
     <w:unhideWhenUsed/>
   </w:style>
   <w:style w:type="table" w:default="1" w:styleId="TableNormal">
@@ -9309,6 +6642,33 @@
       <w:color w:val="000000" w:themeColor="text2"/>
       <w:sz w:val="20"/>
       <w:szCs w:val="26"/>
+    </w:rPr>
+  </w:style>
+  <w:style w:type="paragraph" w:styleId="Header">
+    <w:name w:val="header"/>
+    <w:basedOn w:val="Normal"/>
+    <w:link w:val="HeaderChar"/>
+    <w:uiPriority w:val="99"/>
+    <w:semiHidden/>
+    <w:unhideWhenUsed/>
+    <w:rsid w:val="00610FE7"/>
+    <w:pPr>
+      <w:tabs>
+        <w:tab w:val="center" w:pos="4680"/>
+        <w:tab w:val="right" w:pos="9360"/>
+      </w:tabs>
+      <w:spacing w:after="0" w:line="240" w:lineRule="auto"/>
+    </w:pPr>
+  </w:style>
+  <w:style w:type="character" w:customStyle="1" w:styleId="HeaderChar">
+    <w:name w:val="Header Char"/>
+    <w:basedOn w:val="DefaultParagraphFont"/>
+    <w:link w:val="Header"/>
+    <w:uiPriority w:val="99"/>
+    <w:semiHidden/>
+    <w:rsid w:val="00610FE7"/>
+    <w:rPr>
+      <w:sz w:val="20"/>
     </w:rPr>
   </w:style>
 </w:styles>
@@ -9609,4 +6969,10 @@
     <ds:schemaRef ds:uri="http://schemas.openxmlformats.org/officeDocument/2006/bibliography"/>
   </ds:schemaRefs>
 </ds:datastoreItem>
+</file>
+
+<file path=docMetadata/LabelInfo.xml><?xml version="1.0" encoding="utf-8"?>
+<clbl:labelList xmlns:clbl="http://schemas.microsoft.com/office/2020/mipLabelMetadata">
+  <clbl:label id="{990794cc-8ced-4156-9787-a1fbf819c752}" enabled="1" method="Standard" siteId="{a25fff9c-3f63-4fb2-9a8a-d9bdd0321f9a}" removed="0"/>
+</clbl:labelList>
 </file>
</xml_diff>